<commit_message>
rad za zbornik prepravljen
</commit_message>
<xml_diff>
--- a/rad_za_zbornik.docx
+++ b/rad_za_zbornik.docx
@@ -366,7 +366,35 @@
           <w:szCs w:val="20"/>
           <w:lang w:val="sr-Latn"/>
         </w:rPr>
-        <w:t>U ovom radu prezentovan je 32-bitni vektorski procesor baziran na RISC-V setu instrukcija. Sistem je implementiran pomoću VHDL jezika za opis hardvera i namenjen je za soft-core primenu na FPGA platformama.   Procesor je podeljen na dve celine, skalarno jezgro koje implementira RISC-V integer set instrukcija i vektorsko jezgro koje implementira RISC-V vektorski set instrukcija. Vektorsko jezgro je parametrizovan promenljivim brojem vektorskih linija, što omogućava korisniku da bira između performansi i ukupnog zauzeća resursa. Sistem je testiran na Zybo razvojnoj ploči, pri čemu je Vivado alat korišćen za njeno programiranje, analizu performansi i analizu utrošenih resursa.</w:t>
+        <w:t>U ovom radu prezentovan je 32-bitni vektorski procesor baziran na RISC-V setu instrukcija. Sistem je implementiran pomoću VHDL jezika za opis hardvera i namenjen je za soft-core primenu na FPGA platformama.   Procesor je podeljen na dve celine, skalarno jezgro koje implementira RISC-V integer set instrukcija i vektorsko jezgro koje implementira RISC-V vektorski set instrukcija. Vektorsko jezgro je parametrizovan</w:t>
+      </w:r>
+      <w:r>
+        <w:rPr>
+          <w:rFonts w:eastAsia="Times New Roman" w:cs="Times New Roman"/>
+          <w:b w:val="false"/>
+          <w:bCs w:val="false"/>
+          <w:i/>
+          <w:iCs/>
+          <w:color w:val="000000"/>
+          <w:sz w:val="20"/>
+          <w:szCs w:val="20"/>
+          <w:lang w:val="sr-Latn"/>
+        </w:rPr>
+        <w:t>o</w:t>
+      </w:r>
+      <w:r>
+        <w:rPr>
+          <w:rFonts w:eastAsia="Times New Roman" w:cs="Times New Roman"/>
+          <w:b w:val="false"/>
+          <w:bCs w:val="false"/>
+          <w:i/>
+          <w:iCs/>
+          <w:color w:val="000000"/>
+          <w:sz w:val="20"/>
+          <w:szCs w:val="20"/>
+          <w:lang w:val="sr-Latn"/>
+        </w:rPr>
+        <w:t xml:space="preserve"> promenljivim brojem vektorskih linija, što omogućava korisniku da bira između performansi i ukupnog zauzeća resursa. Sistem je testiran na Zybo razvojnoj ploči, pri čemu je Vivado alat korišćen za njeno programiranje, analizu performansi i analizu utrošenih resursa.</w:t>
       </w:r>
     </w:p>
     <w:p>
@@ -441,7 +469,33 @@
           <w:szCs w:val="20"/>
           <w:lang w:val="sr-Latn-CS"/>
         </w:rPr>
-        <w:t>This paper presents a 32-bit vector processor based on the RISC-V instruction set. The system is implemented using VHDL hardware description language for soft-core applications on FPGA platforms. The processor is split into two parts, the scalar core, that implements the RISC-V integer instruction set, and the vector core that implements the RISC-V vector instruction set. The number of vector lanes inside the vector core is parametrized, so the user can make area-versus-performance trade-offs. The system was tested on a Zybo development board, using the Vivado tool to programming it, analyze resource utilization and  performance.</w:t>
+        <w:t xml:space="preserve">This paper presents a 32-bit vector processor based on the RISC-V instruction set. The system is implemented using VHDL hardware description language for soft-core applications on FPGA platforms. The processor is split into two parts, the scalar core, that implements the RISC-V integer instruction set, and the vector core that implements the RISC-V vector instruction set. The number of vector lanes inside the vector core is parametrized, so the user can make area-versus-performance trade-offs. The system was tested on a Zybo development board, using the Vivado tool to program it,  </w:t>
+      </w:r>
+      <w:r>
+        <w:rPr>
+          <w:rStyle w:val="Emphasis"/>
+          <w:rFonts w:eastAsia="Times New Roman" w:cs="Times New Roman"/>
+          <w:i/>
+          <w:iCs/>
+          <w:color w:val="0E101A"/>
+          <w:sz w:val="20"/>
+          <w:szCs w:val="20"/>
+          <w:lang w:val="sr-Latn-CS"/>
+        </w:rPr>
+        <w:t>and</w:t>
+      </w:r>
+      <w:r>
+        <w:rPr>
+          <w:rStyle w:val="Emphasis"/>
+          <w:rFonts w:eastAsia="Times New Roman" w:cs="Times New Roman"/>
+          <w:i/>
+          <w:iCs/>
+          <w:color w:val="0E101A"/>
+          <w:sz w:val="20"/>
+          <w:szCs w:val="20"/>
+          <w:lang w:val="sr-Latn-CS"/>
+        </w:rPr>
+        <w:t xml:space="preserve"> analyze resource utilization and  performance.</w:t>
       </w:r>
     </w:p>
     <w:p>
@@ -1632,6 +1686,9 @@
           <w:lang w:val="sr-Latn"/>
         </w:rPr>
         <w:t xml:space="preserve">), emulacija hardvera, itd. Ovaj rad istražuje alternativnu mogućnost korišćenja FPGA platforme za kreiranje vektorskog procesora kao akceleratora opšte namene. Procesor bi posedovao standardan set instrukcija, tako da bi svako, bez iskustva sa dizajnom hardvera, mogao da ga programira. Takođe, zbog mogućnosti reprogramiranja dizajna na FPGA platformama, moćiće da se menjanju neke od karakteristika procesora kako bi se povećale performanse ili kako bi se optimizovala iskorišćenost resursa. </w:t>
+      </w:r>
+      <w:r>
+        <w:br w:type="page"/>
       </w:r>
     </w:p>
     <w:p>
@@ -5503,25 +5560,18 @@
     </w:p>
     <w:p>
       <w:pPr>
-        <w:pStyle w:val="TextBody"/>
+        <w:pStyle w:val="Naslov"/>
         <w:rPr/>
       </w:pPr>
       <w:r>
-        <w:rPr>
-          <w:rFonts w:eastAsia="Times New Roman" w:cs="Times New Roman"/>
-          <w:b/>
-          <w:bCs/>
-          <w:i w:val="false"/>
-          <w:iCs w:val="false"/>
-          <w:position w:val="0"/>
-          <w:sz w:val="20"/>
-          <w:sz w:val="20"/>
-          <w:szCs w:val="20"/>
-          <w:highlight w:val="white"/>
-          <w:vertAlign w:val="baseline"/>
-          <w:lang w:val="sr-Latn"/>
-        </w:rPr>
-        <w:t>7. KRATKA BIOGRAFIJA</w:t>
+        <w:rPr/>
+        <w:t xml:space="preserve">7. </w:t>
+      </w:r>
+      <w:r>
+        <w:rPr>
+          <w:lang w:val="sr-Latn" w:eastAsia="en-US" w:bidi="ar-SA"/>
+        </w:rPr>
+        <w:t>KRATKA BIOGRAFIJA</w:t>
       </w:r>
     </w:p>
     <w:tbl>
@@ -5529,15 +5579,10 @@
         <w:tblW w:w="4677" w:type="dxa"/>
         <w:jc w:val="left"/>
         <w:tblInd w:w="0" w:type="dxa"/>
-        <w:tblBorders>
-          <w:top w:val="single" w:sz="2" w:space="0" w:color="000000"/>
-          <w:left w:val="single" w:sz="2" w:space="0" w:color="000000"/>
-          <w:bottom w:val="single" w:sz="2" w:space="0" w:color="000000"/>
-          <w:insideH w:val="single" w:sz="2" w:space="0" w:color="000000"/>
-        </w:tblBorders>
+        <w:tblBorders/>
         <w:tblCellMar>
           <w:top w:w="55" w:type="dxa"/>
-          <w:left w:w="47" w:type="dxa"/>
+          <w:left w:w="50" w:type="dxa"/>
           <w:bottom w:w="55" w:type="dxa"/>
           <w:right w:w="55" w:type="dxa"/>
         </w:tblCellMar>
@@ -5551,12 +5596,7 @@
         <w:tc>
           <w:tcPr>
             <w:tcW w:w="993" w:type="dxa"/>
-            <w:tcBorders>
-              <w:top w:val="single" w:sz="2" w:space="0" w:color="000000"/>
-              <w:left w:val="single" w:sz="2" w:space="0" w:color="000000"/>
-              <w:bottom w:val="single" w:sz="2" w:space="0" w:color="000000"/>
-              <w:insideH w:val="single" w:sz="2" w:space="0" w:color="000000"/>
-            </w:tcBorders>
+            <w:tcBorders/>
             <w:shd w:fill="auto" w:val="clear"/>
           </w:tcPr>
           <w:p>
@@ -5755,14 +5795,7 @@
         <w:tc>
           <w:tcPr>
             <w:tcW w:w="3683" w:type="dxa"/>
-            <w:tcBorders>
-              <w:top w:val="single" w:sz="2" w:space="0" w:color="000000"/>
-              <w:left w:val="single" w:sz="2" w:space="0" w:color="000000"/>
-              <w:bottom w:val="single" w:sz="2" w:space="0" w:color="000000"/>
-              <w:right w:val="single" w:sz="2" w:space="0" w:color="000000"/>
-              <w:insideH w:val="single" w:sz="2" w:space="0" w:color="000000"/>
-              <w:insideV w:val="single" w:sz="2" w:space="0" w:color="000000"/>
-            </w:tcBorders>
+            <w:tcBorders/>
             <w:shd w:fill="auto" w:val="clear"/>
           </w:tcPr>
           <w:p>
@@ -5839,27 +5872,6 @@
         </w:sectPr>
       </w:pPr>
     </w:p>
-    <w:p>
-      <w:pPr>
-        <w:pStyle w:val="Normal"/>
-        <w:rPr/>
-      </w:pPr>
-      <w:r>
-        <w:rPr/>
-      </w:r>
-    </w:p>
-    <w:p>
-      <w:pPr>
-        <w:sectPr>
-          <w:type w:val="continuous"/>
-          <w:pgSz w:w="11906" w:h="16838"/>
-          <w:pgMar w:left="1134" w:right="1134" w:header="1134" w:top="1648" w:footer="0" w:bottom="1134" w:gutter="0"/>
-          <w:formProt w:val="false"/>
-          <w:textDirection w:val="lrTb"/>
-          <w:docGrid w:type="default" w:linePitch="360" w:charSpace="0"/>
-        </w:sectPr>
-      </w:pPr>
-    </w:p>
     <w:sectPr>
       <w:type w:val="continuous"/>
       <w:pgSz w:w="11906" w:h="16838"/>

</xml_diff>

<commit_message>
word verzija zbornika ubacena, proveren nacin citiranja i ubacene tabele
</commit_message>
<xml_diff>
--- a/rad_za_zbornik.docx
+++ b/rad_za_zbornik.docx
@@ -41,7 +41,7 @@
             <w:r>
               <w:rPr>
                 <w:noProof/>
-                <w:lang w:val="sr-Latn-RS"/>
+                <w:lang w:val="en-US"/>
               </w:rPr>
               <w:drawing>
                 <wp:inline distT="0" distB="0" distL="0" distR="0" wp14:anchorId="06E95094" wp14:editId="3FC50540">
@@ -134,8 +134,16 @@
           <w:szCs w:val="24"/>
           <w:lang w:val="sr-Latn-RS"/>
         </w:rPr>
-        <w:t>UDK: (</w:t>
-      </w:r>
+        <w:t>UDK: (Upisuje redakcija, ostaviti ovaj red)</w:t>
+      </w:r>
+    </w:p>
+    <w:p>
+      <w:pPr>
+        <w:jc w:val="right"/>
+        <w:rPr>
+          <w:lang w:val="sr-Latn-RS"/>
+        </w:rPr>
+      </w:pPr>
       <w:r>
         <w:rPr>
           <w:rFonts w:eastAsia="Times New Roman" w:cs="Times New Roman"/>
@@ -143,49 +151,45 @@
           <w:szCs w:val="24"/>
           <w:lang w:val="sr-Latn-RS"/>
         </w:rPr>
-        <w:t>Upisuje redakcija, ostaviti ovaj red)</w:t>
+        <w:t>DOI: (Upisuje redakcija, ostaviti ovaj red)</w:t>
       </w:r>
     </w:p>
     <w:p>
       <w:pPr>
-        <w:jc w:val="right"/>
-        <w:rPr>
-          <w:lang w:val="sr-Latn-RS"/>
-        </w:rPr>
-      </w:pPr>
-      <w:r>
-        <w:rPr>
-          <w:rFonts w:eastAsia="Times New Roman" w:cs="Times New Roman"/>
-          <w:b/>
+        <w:jc w:val="center"/>
+        <w:rPr>
+          <w:rFonts w:eastAsia="Times New Roman" w:cs="Times New Roman"/>
+          <w:sz w:val="12"/>
           <w:szCs w:val="24"/>
           <w:lang w:val="sr-Latn-RS"/>
         </w:rPr>
-        <w:t xml:space="preserve">DOI: </w:t>
-      </w:r>
-      <w:r>
-        <w:rPr>
-          <w:rFonts w:eastAsia="Times New Roman" w:cs="Times New Roman"/>
-          <w:b/>
-          <w:szCs w:val="24"/>
-          <w:lang w:val="sr-Latn-RS"/>
-        </w:rPr>
-        <w:t>(</w:t>
-      </w:r>
-      <w:r>
-        <w:rPr>
-          <w:rFonts w:eastAsia="Times New Roman" w:cs="Times New Roman"/>
-          <w:b/>
-          <w:szCs w:val="24"/>
-          <w:lang w:val="sr-Latn-RS"/>
-        </w:rPr>
-        <w:t>Upisuje redakcija, ostaviti ovaj red)</w:t>
-      </w:r>
+      </w:pPr>
     </w:p>
     <w:p>
       <w:pPr>
         <w:jc w:val="center"/>
         <w:rPr>
-          <w:rFonts w:eastAsia="Times New Roman" w:cs="Times New Roman"/>
+          <w:lang w:val="sr-Latn-RS"/>
+        </w:rPr>
+      </w:pPr>
+      <w:r>
+        <w:rPr>
+          <w:rFonts w:eastAsia="Times New Roman" w:cs="Times New Roman"/>
+          <w:b/>
+          <w:iCs/>
+          <w:sz w:val="24"/>
+          <w:szCs w:val="24"/>
+          <w:lang w:val="sr-Latn-RS"/>
+        </w:rPr>
+        <w:t>Implementacija vektorskog procesora baziranog na RISC-V setu instrukcija</w:t>
+      </w:r>
+    </w:p>
+    <w:p>
+      <w:pPr>
+        <w:jc w:val="center"/>
+        <w:rPr>
+          <w:rFonts w:eastAsia="Times New Roman" w:cs="Times New Roman"/>
+          <w:iCs/>
           <w:sz w:val="12"/>
           <w:szCs w:val="24"/>
           <w:lang w:val="sr-Latn-RS"/>
@@ -208,49 +212,7 @@
           <w:szCs w:val="24"/>
           <w:lang w:val="sr-Latn-RS"/>
         </w:rPr>
-        <w:t>Implementacija vektorskog procesora baziranog na RISC-V setu instrukcija</w:t>
-      </w:r>
-    </w:p>
-    <w:p>
-      <w:pPr>
-        <w:jc w:val="center"/>
-        <w:rPr>
-          <w:rFonts w:eastAsia="Times New Roman" w:cs="Times New Roman"/>
-          <w:iCs/>
-          <w:sz w:val="12"/>
-          <w:szCs w:val="24"/>
-          <w:lang w:val="sr-Latn-RS"/>
-        </w:rPr>
-      </w:pPr>
-    </w:p>
-    <w:p>
-      <w:pPr>
-        <w:jc w:val="center"/>
-        <w:rPr>
-          <w:lang w:val="sr-Latn-RS"/>
-        </w:rPr>
-      </w:pPr>
-      <w:r>
-        <w:rPr>
-          <w:rFonts w:eastAsia="Times New Roman" w:cs="Times New Roman"/>
-          <w:b/>
-          <w:iCs/>
-          <w:sz w:val="24"/>
-          <w:szCs w:val="24"/>
-          <w:lang w:val="sr-Latn-RS"/>
-        </w:rPr>
-        <w:t xml:space="preserve">Implementation of a vector processor </w:t>
-      </w:r>
-      <w:r>
-        <w:rPr>
-          <w:rFonts w:eastAsia="Times New Roman" w:cs="Times New Roman"/>
-          <w:b/>
-          <w:iCs/>
-          <w:sz w:val="24"/>
-          <w:szCs w:val="24"/>
-          <w:lang w:val="sr-Latn-RS"/>
-        </w:rPr>
-        <w:t>based on a RISC-V instruction set</w:t>
+        <w:t>Implementation of a vector processor based on a RISC-V instruction set</w:t>
       </w:r>
     </w:p>
     <w:p>
@@ -355,40 +317,7 @@
           <w:szCs w:val="20"/>
           <w:lang w:val="sr-Latn-RS"/>
         </w:rPr>
-        <w:t xml:space="preserve">U </w:t>
-      </w:r>
-      <w:r>
-        <w:rPr>
-          <w:rFonts w:eastAsia="Times New Roman" w:cs="Times New Roman"/>
-          <w:i/>
-          <w:iCs/>
-          <w:color w:val="000000"/>
-          <w:szCs w:val="20"/>
-          <w:lang w:val="sr-Latn-RS"/>
-        </w:rPr>
-        <w:t>ovom radu prezentovan je 32-bitni vektorski procesor baziran na RISC-V setu instrukcija. Sistem je implementiran pomoću VHDL jezika za opis hardvera i namenjen je za soft-core primenu na FPGA platformama. Procesor je podeljen na dve celine, skalarno jezgro</w:t>
-      </w:r>
-      <w:r>
-        <w:rPr>
-          <w:rFonts w:eastAsia="Times New Roman" w:cs="Times New Roman"/>
-          <w:i/>
-          <w:iCs/>
-          <w:color w:val="000000"/>
-          <w:szCs w:val="20"/>
-          <w:lang w:val="sr-Latn-RS"/>
-        </w:rPr>
-        <w:t xml:space="preserve"> koje implementira RISC-V integer set instrukcija i vektorsko jezgro koje implementira RISC-V vektorski set instrukcija. Vektorsko jezgro je parametrizovano promenljivim brojem vektorskih linija, što omogućava korisniku da bira između performansi i ukupnog</w:t>
-      </w:r>
-      <w:r>
-        <w:rPr>
-          <w:rFonts w:eastAsia="Times New Roman" w:cs="Times New Roman"/>
-          <w:i/>
-          <w:iCs/>
-          <w:color w:val="000000"/>
-          <w:szCs w:val="20"/>
-          <w:lang w:val="sr-Latn-RS"/>
-        </w:rPr>
-        <w:t xml:space="preserve"> zauzeća resursa. Sistem je testiran na Zybo razvojnoj ploči, pri čemu je Vivado alat korišćen za njeno programiranje, analizu performansi i analizu utrošenih resursa.</w:t>
+        <w:t>U ovom radu prezentovan je 32-bitni vektorski procesor baziran na RISC-V setu instrukcija. Sistem je implementiran pomoću VHDL jezika za opis hardvera i namenjen je za soft-core primenu na FPGA platformama. Procesor je podeljen na dve celine, skalarno jezgro koje implementira RISC-V integer set instrukcija i vektorsko jezgro koje implementira RISC-V vektorski set instrukcija. Vektorsko jezgro je parametrizovano promenljivim brojem vektorskih linija, što omogućava korisniku da bira između performansi i ukupnog zauzeća resursa. Sistem je testiran na Zybo razvojnoj ploči, pri čemu je Vivado alat korišćen za njeno programiranje, analizu performansi i analizu utrošenih resursa.</w:t>
       </w:r>
     </w:p>
     <w:p>
@@ -417,17 +346,7 @@
           <w:szCs w:val="20"/>
           <w:lang w:val="sr-Latn-RS"/>
         </w:rPr>
-        <w:t xml:space="preserve"> </w:t>
-      </w:r>
-      <w:r>
-        <w:rPr>
-          <w:rFonts w:eastAsia="Times New Roman" w:cs="Times New Roman"/>
-          <w:i/>
-          <w:iCs/>
-          <w:szCs w:val="20"/>
-          <w:lang w:val="sr-Latn-RS"/>
-        </w:rPr>
-        <w:t>RISC-V, vektorski procesor, FPGA, Zybo.</w:t>
+        <w:t xml:space="preserve"> RISC-V, vektorski procesor, FPGA, Zybo.</w:t>
       </w:r>
     </w:p>
     <w:p>
@@ -467,7 +386,7 @@
           <w:szCs w:val="20"/>
           <w:lang w:val="sr-Latn-RS"/>
         </w:rPr>
-        <w:t>This paper presents a 32-bit vector processor based on the RISC-V instruction set. The system is implemented using VHDL hardware description language for soft-core applications on FPGA platforms. The processor is split into two parts, the scalar core, that</w:t>
+        <w:t>This paper presents a 32-bit vector processor based on the RISC-V instruction set. The system is implemented using VHDL hardware description language for soft-core applications on FPGA platforms. The processor is split into two parts, the scalar core, that implements the RISC-V integer instruction set, and the vector core that implements the RISC-V vector instruction set. The number of vector lanes inside the vector core is parametrized, so the user can make area-versus-performance trade-offs. The system was tested on a Zybo development board, using the Vivado tool to program it,  and analyze resource utilization and  performance.</w:t>
       </w:r>
       <w:r>
         <w:rPr>
@@ -479,30 +398,6 @@
           <w:szCs w:val="20"/>
           <w:lang w:val="sr-Latn-RS"/>
         </w:rPr>
-        <w:t xml:space="preserve"> implements the RISC-V integer instruction set, and the vector core that implements the RISC-V vector instruction set. The number of vector lanes inside the vector core is parametrized, so the user can make area-versus-performance trade-offs. The system wa</w:t>
-      </w:r>
-      <w:r>
-        <w:rPr>
-          <w:rStyle w:val="Emphasis"/>
-          <w:rFonts w:eastAsia="Times New Roman" w:cs="Times New Roman"/>
-          <w:i/>
-          <w:iCs/>
-          <w:color w:val="0E101A"/>
-          <w:szCs w:val="20"/>
-          <w:lang w:val="sr-Latn-RS"/>
-        </w:rPr>
-        <w:t>s tested on a Zybo development board, using the Vivado tool to program it,  and analyze resource utilization and  performance.</w:t>
-      </w:r>
-      <w:r>
-        <w:rPr>
-          <w:rStyle w:val="Emphasis"/>
-          <w:rFonts w:eastAsia="Times New Roman" w:cs="Times New Roman"/>
-          <w:i/>
-          <w:iCs/>
-          <w:color w:val="0E101A"/>
-          <w:szCs w:val="20"/>
-          <w:lang w:val="sr-Latn-RS"/>
-        </w:rPr>
         <w:t xml:space="preserve"> </w:t>
       </w:r>
     </w:p>
@@ -596,31 +491,7 @@
         <w:rPr>
           <w:lang w:val="sr-Latn-RS"/>
         </w:rPr>
-        <w:t>) [1] prestaje d</w:t>
-      </w:r>
-      <w:r>
-        <w:rPr>
-          <w:lang w:val="sr-Latn-RS"/>
-        </w:rPr>
-        <w:t xml:space="preserve">a važi i frekvencije rada procesora se od tada sve sporije povećavaju. Ta promena je mikroprocesorsku industriju primorala da pronalazi nova rešenja kako bi povećala performanse procesora i </w:t>
-      </w:r>
-      <w:r>
-        <w:rPr>
-          <w:lang w:val="sr-Latn-RS"/>
-        </w:rPr>
-        <w:t xml:space="preserve"> ono što se pokazalo kao prekretnica jeste</w:t>
-      </w:r>
-      <w:r>
-        <w:rPr>
-          <w:lang w:val="sr-Latn-RS"/>
-        </w:rPr>
-        <w:t xml:space="preserve"> stavljanje akcenta na p</w:t>
-      </w:r>
-      <w:r>
-        <w:rPr>
-          <w:lang w:val="sr-Latn-RS"/>
-        </w:rPr>
-        <w:t>aralelizam prilikom obrade podataka.</w:t>
+        <w:t>) [1] prestaje da važi i frekvencije rada procesora se od tada sve sporije povećavaju. Ta promena je mikroprocesorsku industriju primorala da pronalazi nova rešenja kako bi povećala performanse procesora i  ono što se pokazalo kao prekretnica jeste stavljanje akcenta na paralelizam prilikom obrade podataka.</w:t>
       </w:r>
       <w:r>
         <w:rPr>
@@ -664,16 +535,7 @@
           <w:szCs w:val="20"/>
           <w:lang w:val="sr-Latn-RS"/>
         </w:rPr>
-        <w:t>_</w:t>
-      </w:r>
-      <w:r>
-        <w:rPr>
-          <w:rFonts w:eastAsia="Times New Roman" w:cs="Times New Roman"/>
-          <w:iCs/>
-          <w:szCs w:val="20"/>
-          <w:lang w:val="sr-Latn-RS"/>
-        </w:rPr>
-        <w:t>____________________________________________</w:t>
+        <w:t>_____________________________________________</w:t>
       </w:r>
     </w:p>
     <w:p>
@@ -695,27 +557,7 @@
           <w:szCs w:val="20"/>
           <w:lang w:val="sr-Latn-RS"/>
         </w:rPr>
-        <w:t xml:space="preserve">NAPOMENA: </w:t>
-      </w:r>
-      <w:r>
-        <w:rPr>
-          <w:rFonts w:eastAsia="Times New Roman" w:cs="Times New Roman"/>
-          <w:b/>
-          <w:iCs/>
-          <w:szCs w:val="20"/>
-          <w:lang w:val="sr-Latn-RS"/>
-        </w:rPr>
-        <w:t>Ovaj rad proistekao je iz master ra</w:t>
-      </w:r>
-      <w:r>
-        <w:rPr>
-          <w:rFonts w:eastAsia="Times New Roman" w:cs="Times New Roman"/>
-          <w:b/>
-          <w:iCs/>
-          <w:szCs w:val="20"/>
-          <w:lang w:val="sr-Latn-RS"/>
-        </w:rPr>
-        <w:t>da čiji mentor je bio dr Vuk Vranjković</w:t>
+        <w:t>NAPOMENA: Ovaj rad proistekao je iz master rada čiji mentor je bio dr Vuk Vranjković</w:t>
       </w:r>
     </w:p>
     <w:p>
@@ -752,13 +594,7 @@
         <w:rPr>
           <w:lang w:val="sr-Latn-RS"/>
         </w:rPr>
-        <w:t>No, Vektorski procesori, koji datiraju još od 60-tih godina prošlog veka, su jedna od arhitektura kod kojih je ova vrsta paralelizma takođe izražena, ali su do skora smatrani jako „skupim“. Jedan razlog je broj tra</w:t>
-      </w:r>
-      <w:r>
-        <w:rPr>
-          <w:lang w:val="sr-Latn-RS"/>
-        </w:rPr>
-        <w:t>nzistora, ali drugi, možda i bitniji, potreba za DRAM (</w:t>
+        <w:t>No, Vektorski procesori, koji datiraju još od 60-tih godina prošlog veka, su jedna od arhitektura kod kojih je ova vrsta paralelizma takođe izražena, ali su do skora smatrani jako „skupim“. Jedan razlog je broj tranzistora, ali drugi, možda i bitniji, potreba za DRAM (</w:t>
       </w:r>
       <w:r>
         <w:rPr>
@@ -772,7 +608,21 @@
         <w:rPr>
           <w:lang w:val="sr-Latn-RS"/>
         </w:rPr>
-        <w:t xml:space="preserve">) memorijama koje mogu dovoljno brzo da „nahrane“ vektorski procesor podacima [1]. </w:t>
+        <w:t>) memorijama koje mogu dovoljno brzo da „nahra</w:t>
+      </w:r>
+      <w:r>
+        <w:rPr>
+          <w:lang w:val="sr-Latn-RS"/>
+        </w:rPr>
+        <w:t xml:space="preserve">ne“ vektorski procesor podacima </w:t>
+      </w:r>
+      <w:bookmarkStart w:id="0" w:name="_GoBack"/>
+      <w:bookmarkEnd w:id="0"/>
+      <w:r>
+        <w:rPr>
+          <w:lang w:val="sr-Latn-RS"/>
+        </w:rPr>
+        <w:t xml:space="preserve">[1]. </w:t>
       </w:r>
     </w:p>
     <w:p>
@@ -787,13 +637,7 @@
         <w:rPr>
           <w:lang w:val="sr-Latn-RS"/>
         </w:rPr>
-        <w:t>Napretkom tehnologije, potrebom za što većom paralelizacijom obrade podataka, sa št</w:t>
-      </w:r>
-      <w:r>
-        <w:rPr>
-          <w:lang w:val="sr-Latn-RS"/>
-        </w:rPr>
-        <w:t>o većom energetskom efikasnošću, pojavom RISC-V instrukcijskog seta, ovi procesori su ponovo skrenuli pažnju na sebe.  Iz tih razloga ovaj rad se bavi analizom i implementacijom vektorskog procesora baziranog na RISC-V arhitekturi.</w:t>
+        <w:t>Napretkom tehnologije, potrebom za što većom paralelizacijom obrade podataka, sa što većom energetskom efikasnošću, pojavom RISC-V instrukcijskog seta, ovi procesori su ponovo skrenuli pažnju na sebe.  Iz tih razloga ovaj rad se bavi analizom i implementacijom vektorskog procesora baziranog na RISC-V arhitekturi.</w:t>
       </w:r>
     </w:p>
     <w:p>
@@ -811,16 +655,7 @@
           <w:szCs w:val="20"/>
           <w:lang w:val="sr-Latn-RS"/>
         </w:rPr>
-        <w:t>2. UVOD U VEKTORSKE PROC</w:t>
-      </w:r>
-      <w:r>
-        <w:rPr>
-          <w:rFonts w:eastAsia="Times New Roman" w:cs="Times New Roman"/>
-          <w:iCs/>
-          <w:szCs w:val="20"/>
-          <w:lang w:val="sr-Latn-RS"/>
-        </w:rPr>
-        <w:t>ESORE</w:t>
+        <w:t>2. UVOD U VEKTORSKE PROCESORE</w:t>
       </w:r>
     </w:p>
     <w:p>
@@ -868,13 +703,7 @@
         <w:rPr>
           <w:lang w:val="sr-Latn-RS"/>
         </w:rPr>
-        <w:t>), omogu</w:t>
-      </w:r>
-      <w:r>
-        <w:rPr>
-          <w:lang w:val="sr-Latn-RS"/>
-        </w:rPr>
-        <w:t xml:space="preserve">ćava istovremeno izvršavanje više instrukcija iz jednog sekvencijalnog skupa. Najjednostavniji primer su procesori sa protočnom obradnom [1], kod kojih pre nego što se završi egzekucija prethodne instrukcije,  kreće se sa narednom. </w:t>
+        <w:t xml:space="preserve">), omogućava istovremeno izvršavanje više instrukcija iz jednog sekvencijalnog skupa. Najjednostavniji primer su procesori sa protočnom obradnom [1], kod kojih pre nego što se završi egzekucija prethodne instrukcije,  kreće se sa narednom. </w:t>
       </w:r>
     </w:p>
     <w:p>
@@ -893,13 +722,7 @@
         <w:rPr>
           <w:lang w:val="sr-Latn-RS"/>
         </w:rPr>
-        <w:t>Paralelizam na nivou ni</w:t>
-      </w:r>
-      <w:r>
-        <w:rPr>
-          <w:lang w:val="sr-Latn-RS"/>
-        </w:rPr>
-        <w:t>ti, skraćeno TLP (</w:t>
+        <w:t>Paralelizam na nivou niti, skraćeno TLP (</w:t>
       </w:r>
       <w:r>
         <w:rPr>
@@ -934,15 +757,7 @@
           <w:iCs/>
           <w:lang w:val="sr-Latn-RS"/>
         </w:rPr>
-        <w:t>Paraleli</w:t>
-      </w:r>
-      <w:r>
-        <w:rPr>
-          <w:rFonts w:eastAsia="Times New Roman" w:cs="Times New Roman"/>
-          <w:iCs/>
-          <w:lang w:val="sr-Latn-RS"/>
-        </w:rPr>
-        <w:t xml:space="preserve">zam na nivou podataka, skraćeno DLP (eng. </w:t>
+        <w:t xml:space="preserve">Paralelizam na nivou podataka, skraćeno DLP (eng. </w:t>
       </w:r>
       <w:r>
         <w:rPr>
@@ -977,7 +792,7 @@
           <w:szCs w:val="20"/>
           <w:lang w:val="sr-Latn-RS"/>
         </w:rPr>
-        <w:t>Od pre</w:t>
+        <w:t xml:space="preserve">Od prethodne tri vrste paralelizma, DLP se znatno bolje skalira, jer su podaci  nad kojima vektorski procesor vrši određenu operaciju, na osnovu prihvaćene instrukcije, međusobno nezavnisni, dok kod arhitektura koje </w:t>
       </w:r>
       <w:r>
         <w:rPr>
@@ -986,26 +801,8 @@
           <w:szCs w:val="20"/>
           <w:lang w:val="sr-Latn-RS"/>
         </w:rPr>
-        <w:t xml:space="preserve">thodne tri vrste paralelizma, DLP se znatno bolje skalira, jer su podaci  nad kojima vektorski procesor vrši određenu operaciju, na osnovu prihvaćene instrukcije, međusobno nezavnisni, dok kod arhitektura koje </w:t>
-      </w:r>
-      <w:r>
-        <w:rPr>
-          <w:rFonts w:eastAsia="Times New Roman" w:cs="Times New Roman"/>
-          <w:iCs/>
-          <w:szCs w:val="20"/>
-          <w:lang w:val="sr-Latn-RS"/>
-        </w:rPr>
         <w:lastRenderedPageBreak/>
-        <w:t xml:space="preserve">iskorišćavaju TLP i ILP, rešavanje zavisnosti </w:t>
-      </w:r>
-      <w:r>
-        <w:rPr>
-          <w:rFonts w:eastAsia="Times New Roman" w:cs="Times New Roman"/>
-          <w:iCs/>
-          <w:szCs w:val="20"/>
-          <w:lang w:val="sr-Latn-RS"/>
-        </w:rPr>
-        <w:t>između instrukcija zahteva dodatni hardver.</w:t>
+        <w:t>iskorišćavaju TLP i ILP, rešavanje zavisnosti između instrukcija zahteva dodatni hardver.</w:t>
       </w:r>
     </w:p>
     <w:p>
@@ -1039,25 +836,7 @@
         <w:rPr>
           <w:lang w:val="sr-Latn-RS"/>
         </w:rPr>
-        <w:t xml:space="preserve">Princip rada skalarnih procesora predstavlja  dobar uvod u vektorske procesore, te će stoga početak ove sekcije biti posvećen tome. Slika 1 ilustruje pojednostavljenu strukturu </w:t>
-      </w:r>
-      <w:r>
-        <w:rPr>
-          <w:lang w:val="sr-Latn-RS"/>
-        </w:rPr>
-        <w:t>skalarnog procesora i na njoj su prikazane 3 ključne komponente: memorija za instrukcije, registarska banka i ALU (aritmetičko logička jedinica). Registarska banka unutar sebe skladišti određeni broj registara i na osnovu prihvaćene instrukcije jedan par t</w:t>
-      </w:r>
-      <w:r>
-        <w:rPr>
-          <w:lang w:val="sr-Latn-RS"/>
-        </w:rPr>
-        <w:t>ih registara biće pročitan i sproveden do aritmetičko logičke jedinice. Nad njima će se izvršiti određena operacija u zavisnosti od prihvaćenene instrukcije i rezultat će biti smešten u registarsku banku. Struktura vektorskih procesora je jako slična preth</w:t>
-      </w:r>
-      <w:r>
-        <w:rPr>
-          <w:lang w:val="sr-Latn-RS"/>
-        </w:rPr>
-        <w:t>odno opisanoj, kao što se može videti na slici 2. Ključne komponente su iste, osim što je registarska banka zamenjena vektorskom registarskom bankom.</w:t>
+        <w:t>Princip rada skalarnih procesora predstavlja  dobar uvod u vektorske procesore, te će stoga početak ove sekcije biti posvećen tome. Slika 1 ilustruje pojednostavljenu strukturu skalarnog procesora i na njoj su prikazane 3 ključne komponente: memorija za instrukcije, registarska banka i ALU (aritmetičko logička jedinica). Registarska banka unutar sebe skladišti određeni broj registara i na osnovu prihvaćene instrukcije jedan par tih registara biće pročitan i sproveden do aritmetičko logičke jedinice. Nad njima će se izvršiti određena operacija u zavisnosti od prihvaćenene instrukcije i rezultat će biti smešten u registarsku banku. Struktura vektorskih procesora je jako slična prethodno opisanoj, kao što se može videti na slici 2. Ključne komponente su iste, osim što je registarska banka zamenjena vektorskom registarskom bankom.</w:t>
       </w:r>
     </w:p>
     <w:p>
@@ -1153,25 +932,7 @@
         <w:rPr>
           <w:lang w:val="sr-Latn-RS"/>
         </w:rPr>
-        <w:t xml:space="preserve">Razlika između te dve </w:t>
-      </w:r>
-      <w:r>
-        <w:rPr>
-          <w:lang w:val="sr-Latn-RS"/>
-        </w:rPr>
-        <w:t>komponente jeste u tome što se registarska banka sastoji od registara određene širine (broj bita je određen arhitekturom procesora)  dok se vektorska registarska banka sastoji od vektora, pri čemu svaki vektor unutar sebe sadrži određeni broj elemenata (ši</w:t>
-      </w:r>
-      <w:r>
-        <w:rPr>
-          <w:lang w:val="sr-Latn-RS"/>
-        </w:rPr>
-        <w:t>rina pojedinačnog elementa je takođe određena arhitekturom). Prihvatom vektorske instrukcije, kao što se kod skalarnog procesora čitaju registri registarske banke i izvršava određena operacija nad njima, tako se kod vektorskog procesora, iz vektorske regis</w:t>
-      </w:r>
-      <w:r>
-        <w:rPr>
-          <w:lang w:val="sr-Latn-RS"/>
-        </w:rPr>
-        <w:t>tarske banke, čitaju vektori i jedna ista operacija se izvršava nad elementima unutar njih. Unutar instrukcije se nalazi informacija kojim se vektorima pristupa i svakim taktom biće pročitan jedan par elemenata, počevši od elemenata na indeksu „</w:t>
+        <w:t>Razlika između te dve komponente jeste u tome što se registarska banka sastoji od registara određene širine (broj bita je određen arhitekturom procesora)  dok se vektorska registarska banka sastoji od vektora, pri čemu svaki vektor unutar sebe sadrži određeni broj elemenata (širina pojedinačnog elementa je takođe određena arhitekturom). Prihvatom vektorske instrukcije, kao što se kod skalarnog procesora čitaju registri registarske banke i izvršava određena operacija nad njima, tako se kod vektorskog procesora, iz vektorske registarske banke, čitaju vektori i jedna ista operacija se izvršava nad elementima unutar njih. Unutar instrukcije se nalazi informacija kojim se vektorima pristupa i svakim taktom biće pročitan jedan par elemenata, počevši od elemenata na indeksu „</w:t>
       </w:r>
       <w:r>
         <w:rPr>
@@ -1185,13 +946,7 @@
         <w:rPr>
           <w:lang w:val="sr-Latn-RS"/>
         </w:rPr>
-        <w:t>. Nad nji</w:t>
-      </w:r>
-      <w:r>
-        <w:rPr>
-          <w:lang w:val="sr-Latn-RS"/>
-        </w:rPr>
-        <w:t>ma će se izvršiti određena operacija i rezultat će biti smešten u određeni vektor unutar vektorske registarske banke.</w:t>
+        <w:t>. Nad njima će se izvršiti određena operacija i rezultat će biti smešten u određeni vektor unutar vektorske registarske banke.</w:t>
       </w:r>
     </w:p>
     <w:p>
@@ -1239,23 +994,7 @@
           <w:szCs w:val="20"/>
           <w:lang w:val="sr-Latn-RS"/>
         </w:rPr>
-        <w:t>Iz razloga što jedna kratka instrukcija može da opiše N operacija i da adresira 3N registarskih</w:t>
-      </w:r>
-      <w:r>
-        <w:rPr>
-          <w:rFonts w:eastAsia="Times New Roman" w:cs="Times New Roman"/>
-          <w:szCs w:val="20"/>
-          <w:lang w:val="sr-Latn-RS"/>
-        </w:rPr>
-        <w:t xml:space="preserve"> operanada, vektorski kod je kompaktan i neophodna propusna moć prilikom prihvata instrukcija iz memorije je mnogo manja. Vektorski set instrukcija umanjuje hardver neophodan prilikom dekodovanja vektorske instrukcije, jer se jedna vektorska instrukcija pr</w:t>
-      </w:r>
-      <w:r>
-        <w:rPr>
-          <w:rFonts w:eastAsia="Times New Roman" w:cs="Times New Roman"/>
-          <w:szCs w:val="20"/>
-          <w:lang w:val="sr-Latn-RS"/>
-        </w:rPr>
-        <w:t xml:space="preserve">imenjuje N puta na </w:t>
+        <w:t xml:space="preserve">Iz razloga što jedna kratka instrukcija može da opiše N operacija i da adresira 3N registarskih operanada, vektorski kod je kompaktan i neophodna propusna moć prilikom prihvata instrukcija iz memorije je mnogo manja. Vektorski set instrukcija umanjuje hardver neophodan prilikom dekodovanja vektorske instrukcije, jer se jedna vektorska instrukcija primenjuje N puta na </w:t>
       </w:r>
       <w:r>
         <w:rPr>
@@ -1396,14 +1135,7 @@
           <w:i/>
           <w:lang w:val="sr-Latn-RS"/>
         </w:rPr>
-        <w:t xml:space="preserve">. </w:t>
-      </w:r>
-      <w:r>
-        <w:rPr>
-          <w:i/>
-          <w:lang w:val="sr-Latn-RS"/>
-        </w:rPr>
-        <w:t>Pojednostavljena struktura vektorskog procesora</w:t>
+        <w:t>. Pojednostavljena struktura vektorskog procesora</w:t>
       </w:r>
     </w:p>
     <w:p>
@@ -1420,51 +1152,25 @@
           <w:szCs w:val="20"/>
           <w:lang w:val="sr-Latn-RS"/>
         </w:rPr>
-        <w:t>Šablon koji vekt</w:t>
-      </w:r>
-      <w:r>
-        <w:rPr>
-          <w:rFonts w:eastAsia="Times New Roman" w:cs="Times New Roman"/>
+        <w:t>Šablon koji vektorski procesor prati prilikom izvođenja operacija nad elementima vektorskog registra je regularan. To omogućava visok stepen paralelizma, jer bi vektorski procesor mogao da se implementira pomoću više paralelnih linija (</w:t>
+      </w:r>
+      <w:r>
+        <w:rPr>
+          <w:rFonts w:eastAsia="Times New Roman" w:cs="Times New Roman"/>
+          <w:i/>
+          <w:iCs/>
           <w:szCs w:val="20"/>
           <w:lang w:val="sr-Latn-RS"/>
         </w:rPr>
-        <w:t>orski procesor prati prilikom i</w:t>
-      </w:r>
-      <w:bookmarkStart w:id="0" w:name="_GoBack"/>
-      <w:bookmarkEnd w:id="0"/>
+        <w:t>eng. Vector lanes</w:t>
+      </w:r>
       <w:r>
         <w:rPr>
           <w:rFonts w:eastAsia="Times New Roman" w:cs="Times New Roman"/>
           <w:szCs w:val="20"/>
           <w:lang w:val="sr-Latn-RS"/>
         </w:rPr>
-        <w:t>zvođenja operacija nad elementima vektorskog registra je regularan. To omogućava visok stepen paralelizma, jer bi vektorski procesor mogao da se implementira pomoću više paralelnih linija (</w:t>
-      </w:r>
-      <w:r>
-        <w:rPr>
-          <w:rFonts w:eastAsia="Times New Roman" w:cs="Times New Roman"/>
-          <w:i/>
-          <w:iCs/>
-          <w:szCs w:val="20"/>
-          <w:lang w:val="sr-Latn-RS"/>
-        </w:rPr>
-        <w:t>eng. Vector lanes</w:t>
-      </w:r>
-      <w:r>
-        <w:rPr>
-          <w:rFonts w:eastAsia="Times New Roman" w:cs="Times New Roman"/>
-          <w:szCs w:val="20"/>
-          <w:lang w:val="sr-Latn-RS"/>
-        </w:rPr>
-        <w:t>), pri čemu bi svak</w:t>
-      </w:r>
-      <w:r>
-        <w:rPr>
-          <w:rFonts w:eastAsia="Times New Roman" w:cs="Times New Roman"/>
-          <w:szCs w:val="20"/>
-          <w:lang w:val="sr-Latn-RS"/>
-        </w:rPr>
-        <w:t>a linija vršila operacije nad jednim delom vektorskih elemenata. Vektorski set instrukcija može se dodati kao ekstenzija na već postojeći skalarni set.</w:t>
+        <w:t>), pri čemu bi svaka linija vršila operacije nad jednim delom vektorskih elemenata. Vektorski set instrukcija može se dodati kao ekstenzija na već postojeći skalarni set.</w:t>
       </w:r>
     </w:p>
     <w:p>
@@ -1508,15 +1214,17 @@
           <w:szCs w:val="20"/>
           <w:lang w:val="sr-Latn-RS"/>
         </w:rPr>
-        <w:t>Arhitektura skupa instrukcija (eng. ISA, Instruction S</w:t>
-      </w:r>
-      <w:r>
-        <w:rPr>
-          <w:rFonts w:eastAsia="Times New Roman" w:cs="Times New Roman"/>
+        <w:t>Arhitektura skupa instrukcija (eng. ISA, Instruction Set Architecture) opisuje na koji način određeni procesor funkcioniše i koje su njegove mogućnosti. Ona opisuje registre koje će procesor imati kao i sve mašinske instrukcije koje će podržavati [2].  Iz tog razloga prilikom projektovanja procesora neophodno je odabrati određenu arhitekturu, čiji set ili podset instrukcija će biti podržan. U ovom radu odabrana je RISC-V ISA [3]. Ova arhitektura, koja je potekla sa Berkli (</w:t>
+      </w:r>
+      <w:r>
+        <w:rPr>
+          <w:rFonts w:eastAsia="Times New Roman" w:cs="Times New Roman"/>
+          <w:i/>
+          <w:iCs/>
           <w:szCs w:val="20"/>
           <w:lang w:val="sr-Latn-RS"/>
         </w:rPr>
-        <w:t>et Architecture) opisuje na koji način određeni procesor funkcioniše i koje su njegove mogućnosti. Ona opisuje registre koje će procesor imati kao i sve mašinske instrukcije koje će podržavati [2].  Iz tog razloga prilikom projektovanja procesora neophodno</w:t>
+        <w:t>eng. Berkeley</w:t>
       </w:r>
       <w:r>
         <w:rPr>
@@ -1524,33 +1232,7 @@
           <w:szCs w:val="20"/>
           <w:lang w:val="sr-Latn-RS"/>
         </w:rPr>
-        <w:t xml:space="preserve"> je odabrati određenu arhitekturu, čiji set ili podset instrukcija će biti podržan. U ovom radu odabrana je RISC-V ISA [3]. Ova arhitektura, koja je potekla sa Berkli (</w:t>
-      </w:r>
-      <w:r>
-        <w:rPr>
-          <w:rFonts w:eastAsia="Times New Roman" w:cs="Times New Roman"/>
-          <w:i/>
-          <w:iCs/>
-          <w:szCs w:val="20"/>
-          <w:lang w:val="sr-Latn-RS"/>
-        </w:rPr>
-        <w:t>eng. Berkeley</w:t>
-      </w:r>
-      <w:r>
-        <w:rPr>
-          <w:rFonts w:eastAsia="Times New Roman" w:cs="Times New Roman"/>
-          <w:szCs w:val="20"/>
-          <w:lang w:val="sr-Latn-RS"/>
-        </w:rPr>
-        <w:t>) univerziteta, je novi set instrukcija  (ISA) koji je na početku bio zamiš</w:t>
-      </w:r>
-      <w:r>
-        <w:rPr>
-          <w:rFonts w:eastAsia="Times New Roman" w:cs="Times New Roman"/>
-          <w:szCs w:val="20"/>
-          <w:lang w:val="sr-Latn-RS"/>
-        </w:rPr>
-        <w:t>ljen da podrži naučna istraživanja i edukaciju, ali za koji sada postoji nada da će postati arhitektura koja će biti besplatna i otvorena za sve industrijske implementacije.</w:t>
+        <w:t>) univerziteta, je novi set instrukcija  (ISA) koji je na početku bio zamišljen da podrži naučna istraživanja i edukaciju, ali za koji sada postoji nada da će postati arhitektura koja će biti besplatna i otvorena za sve industrijske implementacije.</w:t>
       </w:r>
     </w:p>
     <w:p>
@@ -1585,15 +1267,7 @@
           <w:szCs w:val="20"/>
           <w:lang w:val="sr-Latn-RS"/>
         </w:rPr>
-        <w:t>Vektorski procesor opisan u ov</w:t>
-      </w:r>
-      <w:r>
-        <w:rPr>
-          <w:rFonts w:eastAsia="Times New Roman" w:cs="Times New Roman"/>
-          <w:szCs w:val="20"/>
-          <w:lang w:val="sr-Latn-RS"/>
-        </w:rPr>
-        <w:t>om radu je realizovan pomoću FPGA (</w:t>
+        <w:t>Vektorski procesor opisan u ovom radu je realizovan pomoću FPGA (</w:t>
       </w:r>
       <w:r>
         <w:rPr>
@@ -1628,15 +1302,17 @@
           <w:szCs w:val="20"/>
           <w:lang w:val="sr-Latn-RS"/>
         </w:rPr>
-        <w:t xml:space="preserve">Sistemi koji se realizuju na FPGA </w:t>
-      </w:r>
-      <w:r>
-        <w:rPr>
-          <w:rFonts w:eastAsia="Times New Roman" w:cs="Times New Roman"/>
+        <w:t>Sistemi koji se realizuju na FPGA platformama su najčešće akceleratori za aplikacije koje iskorišćavaju paralelizam između podataka.  To su hardverski blokovi dizajnirani da obavljaju jednu vrstu zadatka sa ne toliko konfigurabilnih opcija. Oblasti u kojima je ovakav pristup zastupljen su: obrada slike i videa,  mašinsko učenje (</w:t>
+      </w:r>
+      <w:r>
+        <w:rPr>
+          <w:rFonts w:eastAsia="Times New Roman" w:cs="Times New Roman"/>
+          <w:i/>
+          <w:iCs/>
           <w:szCs w:val="20"/>
           <w:lang w:val="sr-Latn-RS"/>
         </w:rPr>
-        <w:t>platformama su najčešće akceleratori za aplikacije koje iskorišćavaju paralelizam između podataka.  To su hardverski blokovi dizajnirani da obavljaju jednu vrstu zadatka sa ne toliko konfigurabilnih opcija. Oblasti u kojima je ovakav pristup zastupljen su:</w:t>
+        <w:t>eng. Machine learning</w:t>
       </w:r>
       <w:r>
         <w:rPr>
@@ -1644,50 +1320,16 @@
           <w:szCs w:val="20"/>
           <w:lang w:val="sr-Latn-RS"/>
         </w:rPr>
-        <w:t xml:space="preserve"> obrada slike i videa,  mašinsko učenje (</w:t>
-      </w:r>
-      <w:r>
-        <w:rPr>
-          <w:rFonts w:eastAsia="Times New Roman" w:cs="Times New Roman"/>
-          <w:i/>
-          <w:iCs/>
+        <w:t xml:space="preserve">), emulacija hardvera, itd. Ovaj rad istražuje alternativnu mogućnost korišćenja FPGA platforme za kreiranje vektorskog procesora kao akceleratora opšte namene. Procesor bi posedovao standardan set instrukcija, tako da bi svako, bez iskustva sa dizajnom hardvera, mogao da ga programira. Takođe, zbog mogućnosti reprogramiranja dizajna na FPGA platformama, moćiće da se menjanju neke od </w:t>
+      </w:r>
+      <w:r>
+        <w:rPr>
+          <w:rFonts w:eastAsia="Times New Roman" w:cs="Times New Roman"/>
           <w:szCs w:val="20"/>
           <w:lang w:val="sr-Latn-RS"/>
         </w:rPr>
-        <w:t>eng. Machine learning</w:t>
-      </w:r>
-      <w:r>
-        <w:rPr>
-          <w:rFonts w:eastAsia="Times New Roman" w:cs="Times New Roman"/>
-          <w:szCs w:val="20"/>
-          <w:lang w:val="sr-Latn-RS"/>
-        </w:rPr>
-        <w:t xml:space="preserve">), emulacija hardvera, itd. Ovaj rad istražuje alternativnu mogućnost korišćenja FPGA platforme za kreiranje vektorskog procesora kao akceleratora opšte namene. Procesor bi posedovao standardan </w:t>
-      </w:r>
-      <w:r>
-        <w:rPr>
-          <w:rFonts w:eastAsia="Times New Roman" w:cs="Times New Roman"/>
-          <w:szCs w:val="20"/>
-          <w:lang w:val="sr-Latn-RS"/>
-        </w:rPr>
-        <w:t xml:space="preserve">set instrukcija, tako da bi svako, bez iskustva sa dizajnom hardvera, mogao da ga programira. Takođe, zbog mogućnosti reprogramiranja dizajna na FPGA platformama, moćiće da se menjanju neke od </w:t>
-      </w:r>
-      <w:r>
-        <w:rPr>
-          <w:rFonts w:eastAsia="Times New Roman" w:cs="Times New Roman"/>
-          <w:szCs w:val="20"/>
-          <w:lang w:val="sr-Latn-RS"/>
-        </w:rPr>
         <w:lastRenderedPageBreak/>
-        <w:t>karakteristika procesora kako bi se povećale performanse ili ka</w:t>
-      </w:r>
-      <w:r>
-        <w:rPr>
-          <w:rFonts w:eastAsia="Times New Roman" w:cs="Times New Roman"/>
-          <w:szCs w:val="20"/>
-          <w:lang w:val="sr-Latn-RS"/>
-        </w:rPr>
-        <w:t xml:space="preserve">ko bi se optimizovala iskorišćenost resursa. </w:t>
+        <w:t xml:space="preserve">karakteristika procesora kako bi se povećale performanse ili kako bi se optimizovala iskorišćenost resursa. </w:t>
       </w:r>
     </w:p>
     <w:p>
@@ -1724,16 +1366,7 @@
           <w:szCs w:val="20"/>
           <w:lang w:val="sr-Latn-RS"/>
         </w:rPr>
-        <w:t>U ovoj sekciji biće opisana RISC-V vektorska ekstenzija kao i mikroarhitektura procesora baziranog na njoj (slika 3). Osnovna ideja je da se pored skalarnog jezgra, koje pod</w:t>
-      </w:r>
-      <w:r>
-        <w:rPr>
-          <w:rFonts w:eastAsia="Times New Roman" w:cs="Times New Roman"/>
-          <w:iCs/>
-          <w:szCs w:val="20"/>
-          <w:lang w:val="sr-Latn-RS"/>
-        </w:rPr>
-        <w:t xml:space="preserve">ržava RISC-V </w:t>
+        <w:t xml:space="preserve">U ovoj sekciji biće opisana RISC-V vektorska ekstenzija kao i mikroarhitektura procesora baziranog na njoj (slika 3). Osnovna ideja je da se pored skalarnog jezgra, koje podržava RISC-V </w:t>
       </w:r>
       <w:r>
         <w:rPr>
@@ -1875,7 +1508,15 @@
           <w:szCs w:val="20"/>
           <w:lang w:val="sr-Latn-RS"/>
         </w:rPr>
-        <w:t>s</w:t>
+        <w:t xml:space="preserve">scalar core, </w:t>
+      </w:r>
+      <w:r>
+        <w:rPr>
+          <w:rFonts w:eastAsia="Times New Roman" w:cs="Times New Roman"/>
+          <w:szCs w:val="20"/>
+          <w:lang w:val="sr-Latn-RS"/>
+        </w:rPr>
+        <w:t>slika 3) je 32-bitni procesor bez dinamičkog izvršavanja instrukcija (</w:t>
       </w:r>
       <w:r>
         <w:rPr>
@@ -1885,7 +1526,7 @@
           <w:szCs w:val="20"/>
           <w:lang w:val="sr-Latn-RS"/>
         </w:rPr>
-        <w:t xml:space="preserve">calar core, </w:t>
+        <w:t>eng. In-order processor</w:t>
       </w:r>
       <w:r>
         <w:rPr>
@@ -1893,7 +1534,7 @@
           <w:szCs w:val="20"/>
           <w:lang w:val="sr-Latn-RS"/>
         </w:rPr>
-        <w:t>slika 3) je 32-bitni procesor bez dinamičkog izvršavanja instrukcija (</w:t>
+        <w:t xml:space="preserve">), sa pet faza protočne obrade, koji implementira RISC-V </w:t>
       </w:r>
       <w:r>
         <w:rPr>
@@ -1903,7 +1544,7 @@
           <w:szCs w:val="20"/>
           <w:lang w:val="sr-Latn-RS"/>
         </w:rPr>
-        <w:t>eng. In-order processor</w:t>
+        <w:t xml:space="preserve">integer </w:t>
       </w:r>
       <w:r>
         <w:rPr>
@@ -1911,7 +1552,7 @@
           <w:szCs w:val="20"/>
           <w:lang w:val="sr-Latn-RS"/>
         </w:rPr>
-        <w:t xml:space="preserve">), sa pet faza protočne obrade, koji implementira RISC-V </w:t>
+        <w:t>set instrukcija</w:t>
       </w:r>
       <w:r>
         <w:rPr>
@@ -1921,7 +1562,7 @@
           <w:szCs w:val="20"/>
           <w:lang w:val="sr-Latn-RS"/>
         </w:rPr>
-        <w:t xml:space="preserve">integer </w:t>
+        <w:t>.</w:t>
       </w:r>
       <w:r>
         <w:rPr>
@@ -1929,33 +1570,7 @@
           <w:szCs w:val="20"/>
           <w:lang w:val="sr-Latn-RS"/>
         </w:rPr>
-        <w:t>set instrukcija</w:t>
-      </w:r>
-      <w:r>
-        <w:rPr>
-          <w:rFonts w:eastAsia="Times New Roman" w:cs="Times New Roman"/>
-          <w:i/>
-          <w:iCs/>
-          <w:szCs w:val="20"/>
-          <w:lang w:val="sr-Latn-RS"/>
-        </w:rPr>
-        <w:t>.</w:t>
-      </w:r>
-      <w:r>
-        <w:rPr>
-          <w:rFonts w:eastAsia="Times New Roman" w:cs="Times New Roman"/>
-          <w:szCs w:val="20"/>
-          <w:lang w:val="sr-Latn-RS"/>
-        </w:rPr>
-        <w:t xml:space="preserve"> Osnovna uloga skalarnog jezgra jeste prihvat i prosleđivanje vektorsk</w:t>
-      </w:r>
-      <w:r>
-        <w:rPr>
-          <w:rFonts w:eastAsia="Times New Roman" w:cs="Times New Roman"/>
-          <w:szCs w:val="20"/>
-          <w:lang w:val="sr-Latn-RS"/>
-        </w:rPr>
-        <w:t>ih instrukcija vektorskom jezgru, kao i izvršavanje ne vektorskog koda (skalarnih instrukcija)</w:t>
+        <w:t xml:space="preserve"> Osnovna uloga skalarnog jezgra jeste prihvat i prosleđivanje vektorskih instrukcija vektorskom jezgru, kao i izvršavanje ne vektorskog koda (skalarnih instrukcija)</w:t>
       </w:r>
       <w:r>
         <w:rPr>
@@ -2012,16 +1627,27 @@
           <w:highlight w:val="white"/>
           <w:lang w:val="sr-Latn-RS"/>
         </w:rPr>
-        <w:t>Vektorska ekstenzija dodaje 32 vektorska registra (V0 – V31) na već postojeće registre skalarnog jezgra. Svaki vekto</w:t>
-      </w:r>
-      <w:r>
-        <w:rPr>
-          <w:rFonts w:eastAsia="Times New Roman" w:cs="Times New Roman"/>
+        <w:t xml:space="preserve">Vektorska ekstenzija dodaje 32 vektorska registra (V0 – V31) na već postojeće registre skalarnog jezgra. Svaki vektorski registar biće predstavljen preko </w:t>
+      </w:r>
+      <w:r>
+        <w:rPr>
+          <w:rFonts w:eastAsia="Times New Roman" w:cs="Times New Roman"/>
+          <w:i/>
+          <w:iCs/>
           <w:szCs w:val="20"/>
           <w:highlight w:val="white"/>
           <w:lang w:val="sr-Latn-RS"/>
         </w:rPr>
-        <w:t xml:space="preserve">rski registar biće predstavljen preko </w:t>
+        <w:t>VLEN</w:t>
+      </w:r>
+      <w:r>
+        <w:rPr>
+          <w:rFonts w:eastAsia="Times New Roman" w:cs="Times New Roman"/>
+          <w:szCs w:val="20"/>
+          <w:highlight w:val="white"/>
+          <w:lang w:val="sr-Latn-RS"/>
+        </w:rPr>
+        <w:t xml:space="preserve"> bita, pri čemu </w:t>
       </w:r>
       <w:r>
         <w:rPr>
@@ -2041,7 +1667,7 @@
           <w:highlight w:val="white"/>
           <w:lang w:val="sr-Latn-RS"/>
         </w:rPr>
-        <w:t xml:space="preserve"> bita, pri čemu </w:t>
+        <w:t xml:space="preserve"> mora da bude stepen broja 2. To znači da ukoliko je potrebno da vektorski registar unutar sebe sadrži 32 elementa, pri čemu bi svaki bio 32-bitni, </w:t>
       </w:r>
       <w:r>
         <w:rPr>
@@ -2061,43 +1687,33 @@
           <w:highlight w:val="white"/>
           <w:lang w:val="sr-Latn-RS"/>
         </w:rPr>
-        <w:t xml:space="preserve"> mora da bude stepen broja 2. To znači da ukoliko je potrebno da vektorski registar unutar sebe sadrži 32 elementa, pri čemu bi svaki bio 32-bitni, </w:t>
+        <w:t xml:space="preserve"> mora da bude 1024. </w:t>
+      </w:r>
+      <w:r>
+        <w:rPr>
+          <w:rFonts w:eastAsia="Times New Roman" w:cs="Times New Roman"/>
+          <w:highlight w:val="white"/>
+          <w:lang w:val="sr-Latn-RS"/>
+        </w:rPr>
+        <w:t>Pored vektorskih registara, ekstenzija dodaje i 2 neprivilegovana CSR (</w:t>
       </w:r>
       <w:r>
         <w:rPr>
           <w:rFonts w:eastAsia="Times New Roman" w:cs="Times New Roman"/>
           <w:i/>
           <w:iCs/>
-          <w:szCs w:val="20"/>
-          <w:highlight w:val="white"/>
-          <w:lang w:val="sr-Latn-RS"/>
-        </w:rPr>
-        <w:t>VLEN</w:t>
-      </w:r>
-      <w:r>
-        <w:rPr>
-          <w:rFonts w:eastAsia="Times New Roman" w:cs="Times New Roman"/>
-          <w:szCs w:val="20"/>
-          <w:highlight w:val="white"/>
-          <w:lang w:val="sr-Latn-RS"/>
-        </w:rPr>
-        <w:t xml:space="preserve"> mora da bude 1024. </w:t>
-      </w:r>
-      <w:r>
-        <w:rPr>
-          <w:rFonts w:eastAsia="Times New Roman" w:cs="Times New Roman"/>
-          <w:highlight w:val="white"/>
-          <w:lang w:val="sr-Latn-RS"/>
-        </w:rPr>
-        <w:t xml:space="preserve">Pored vektorskih </w:t>
-      </w:r>
-      <w:r>
-        <w:rPr>
-          <w:rFonts w:eastAsia="Times New Roman" w:cs="Times New Roman"/>
-          <w:highlight w:val="white"/>
-          <w:lang w:val="sr-Latn-RS"/>
-        </w:rPr>
-        <w:t>registara, ekstenzija dodaje i 2 neprivilegovana CSR (</w:t>
+          <w:highlight w:val="white"/>
+          <w:lang w:val="sr-Latn-RS"/>
+        </w:rPr>
+        <w:t>eng. Control Status registers</w:t>
+      </w:r>
+      <w:r>
+        <w:rPr>
+          <w:rFonts w:eastAsia="Times New Roman" w:cs="Times New Roman"/>
+          <w:highlight w:val="white"/>
+          <w:lang w:val="sr-Latn-RS"/>
+        </w:rPr>
+        <w:t>) registra (</w:t>
       </w:r>
       <w:r>
         <w:rPr>
@@ -2107,15 +1723,15 @@
           <w:highlight w:val="white"/>
           <w:lang w:val="sr-Latn-RS"/>
         </w:rPr>
-        <w:t>eng. Control Status registers</w:t>
-      </w:r>
-      <w:r>
-        <w:rPr>
-          <w:rFonts w:eastAsia="Times New Roman" w:cs="Times New Roman"/>
-          <w:highlight w:val="white"/>
-          <w:lang w:val="sr-Latn-RS"/>
-        </w:rPr>
-        <w:t>) registra (</w:t>
+        <w:t>vtype</w:t>
+      </w:r>
+      <w:r>
+        <w:rPr>
+          <w:rFonts w:eastAsia="Times New Roman" w:cs="Times New Roman"/>
+          <w:highlight w:val="white"/>
+          <w:lang w:val="sr-Latn-RS"/>
+        </w:rPr>
+        <w:t xml:space="preserve"> i </w:t>
       </w:r>
       <w:r>
         <w:rPr>
@@ -2125,24 +1741,6 @@
           <w:highlight w:val="white"/>
           <w:lang w:val="sr-Latn-RS"/>
         </w:rPr>
-        <w:t>vtype</w:t>
-      </w:r>
-      <w:r>
-        <w:rPr>
-          <w:rFonts w:eastAsia="Times New Roman" w:cs="Times New Roman"/>
-          <w:highlight w:val="white"/>
-          <w:lang w:val="sr-Latn-RS"/>
-        </w:rPr>
-        <w:t xml:space="preserve"> i </w:t>
-      </w:r>
-      <w:r>
-        <w:rPr>
-          <w:rFonts w:eastAsia="Times New Roman" w:cs="Times New Roman"/>
-          <w:i/>
-          <w:iCs/>
-          <w:highlight w:val="white"/>
-          <w:lang w:val="sr-Latn-RS"/>
-        </w:rPr>
         <w:t>vl</w:t>
       </w:r>
       <w:r>
@@ -2167,15 +1765,7 @@
           <w:highlight w:val="white"/>
           <w:lang w:val="sr-Latn-RS"/>
         </w:rPr>
-        <w:t>0.8 RISC-V „V“ nacrtu [4] predviđeno je da postoji 7 neprivilegovanih CSR registara, ali  zbog skupa i</w:t>
-      </w:r>
-      <w:r>
-        <w:rPr>
-          <w:rFonts w:eastAsia="Times New Roman" w:cs="Times New Roman"/>
-          <w:highlight w:val="white"/>
-          <w:lang w:val="sr-Latn-RS"/>
-        </w:rPr>
-        <w:t xml:space="preserve">nstrukcija koje će ovaj procesor da poseduje zaključeno je da su </w:t>
+        <w:t xml:space="preserve">0.8 RISC-V „V“ nacrtu [4] predviđeno je da postoji 7 neprivilegovanih CSR registara, ali  zbog skupa instrukcija koje će ovaj procesor da poseduje zaključeno je da su </w:t>
       </w:r>
       <w:r>
         <w:rPr>
@@ -2292,15 +1882,7 @@
           <w:highlight w:val="white"/>
           <w:lang w:val="sr-Latn-RS"/>
         </w:rPr>
-        <w:t>Vektorske linije (slika 3) s</w:t>
-      </w:r>
-      <w:r>
-        <w:rPr>
-          <w:rFonts w:eastAsia="Times New Roman" w:cs="Times New Roman"/>
-          <w:highlight w:val="white"/>
-          <w:lang w:val="sr-Latn-RS"/>
-        </w:rPr>
-        <w:t xml:space="preserve">u blokovi označeni sa </w:t>
+        <w:t xml:space="preserve">Vektorske linije (slika 3) su blokovi označeni sa </w:t>
       </w:r>
       <w:r>
         <w:rPr>
@@ -2336,15 +1918,7 @@
           <w:highlight w:val="white"/>
           <w:lang w:val="sr-Latn-RS"/>
         </w:rPr>
-        <w:t>-1, što naznačava da je broj linija u vektorskom jezgru parametrizovan (u trenutnoj implementaciji broj linija mora bit stepen broja 2). Svaka vektorska linija sadrži kopiju funkcionalnih jedinica, deo vektorske re</w:t>
-      </w:r>
-      <w:r>
-        <w:rPr>
-          <w:rFonts w:eastAsia="Times New Roman" w:cs="Times New Roman"/>
-          <w:highlight w:val="white"/>
-          <w:lang w:val="sr-Latn-RS"/>
-        </w:rPr>
-        <w:t xml:space="preserve">gistarske banke (pola ukoliko je broj linija 2, četvrtinu ukoliko je broj linija 4, itd),  </w:t>
+        <w:t xml:space="preserve">-1, što naznačava da je broj linija u vektorskom jezgru parametrizovan (u trenutnoj implementaciji broj linija mora bit stepen broja 2). Svaka vektorska linija sadrži kopiju funkcionalnih jedinica, deo vektorske registarske banke (pola ukoliko je broj linija 2, četvrtinu ukoliko je broj linija 4, itd),  </w:t>
       </w:r>
       <w:r>
         <w:rPr>
@@ -2396,15 +1970,7 @@
           <w:highlight w:val="white"/>
           <w:lang w:val="sr-Latn-RS"/>
         </w:rPr>
-        <w:t>Takođe, svaka vektorska linija ima u potpunosti isti interfejs i kontrolisana je od stran</w:t>
-      </w:r>
-      <w:r>
-        <w:rPr>
-          <w:rFonts w:eastAsia="Times New Roman" w:cs="Times New Roman"/>
-          <w:highlight w:val="white"/>
-          <w:lang w:val="sr-Latn-RS"/>
-        </w:rPr>
-        <w:t>e istih kontrolnih signala. Na slici 4 je prikazan blok dijagram vektorskih linija.</w:t>
+        <w:t>Takođe, svaka vektorska linija ima u potpunosti isti interfejs i kontrolisana je od strane istih kontrolnih signala. Na slici 4 je prikazan blok dijagram vektorskih linija.</w:t>
       </w:r>
     </w:p>
     <w:p>
@@ -2500,23 +2066,7 @@
           <w:highlight w:val="white"/>
           <w:lang w:val="sr-Latn-RS"/>
         </w:rPr>
-        <w:t>V</w:t>
-      </w:r>
-      <w:r>
-        <w:rPr>
-          <w:rFonts w:eastAsia="Times New Roman" w:cs="Times New Roman"/>
-          <w:highlight w:val="white"/>
-          <w:lang w:val="sr-Latn-RS"/>
-        </w:rPr>
-        <w:t>ektorska registarska banka</w:t>
-      </w:r>
-      <w:r>
-        <w:rPr>
-          <w:rFonts w:eastAsia="Times New Roman" w:cs="Times New Roman"/>
-          <w:highlight w:val="white"/>
-          <w:lang w:val="sr-Latn-RS"/>
-        </w:rPr>
-        <w:t xml:space="preserve"> (</w:t>
+        <w:t>Vektorska registarska banka (</w:t>
       </w:r>
       <w:r>
         <w:rPr>
@@ -2550,15 +2100,7 @@
           <w:highlight w:val="white"/>
           <w:lang w:val="sr-Latn-RS"/>
         </w:rPr>
-        <w:t xml:space="preserve"> centralizovane banke [5] koja je zahtevala previše portova za upis i čitanje. Distribucija je realizovana tako da</w:t>
-      </w:r>
-      <w:r>
-        <w:rPr>
-          <w:rFonts w:eastAsia="Times New Roman" w:cs="Times New Roman"/>
-          <w:highlight w:val="white"/>
-          <w:lang w:val="sr-Latn-RS"/>
-        </w:rPr>
-        <w:t xml:space="preserve"> svaka banka unutar vektorskih linija ima 32 vektorska registra sa </w:t>
+        <w:t xml:space="preserve"> centralizovane banke [5] koja je zahtevala previše portova za upis i čitanje. Distribucija je realizovana tako da svaka banka unutar vektorskih linija ima 32 vektorska registra sa </w:t>
       </w:r>
       <w:r>
         <w:rPr>
@@ -2630,15 +2172,7 @@
           <w:highlight w:val="white"/>
           <w:lang w:val="sr-Latn-RS"/>
         </w:rPr>
-        <w:t xml:space="preserve"> parametar koji određuje koliko ima vektorskih linij</w:t>
-      </w:r>
-      <w:r>
-        <w:rPr>
-          <w:rFonts w:eastAsia="Times New Roman" w:cs="Times New Roman"/>
-          <w:highlight w:val="white"/>
-          <w:lang w:val="sr-Latn-RS"/>
-        </w:rPr>
-        <w:t xml:space="preserve">a. </w:t>
+        <w:t xml:space="preserve"> parametar koji određuje koliko ima vektorskih linija. </w:t>
       </w:r>
     </w:p>
     <w:p>
@@ -2798,16 +2332,27 @@
           <w:highlight w:val="white"/>
           <w:lang w:val="sr-Latn-RS"/>
         </w:rPr>
-        <w:t>memoriju i kada se svi prihvate, onda se, ukoliko vektor</w:t>
-      </w:r>
-      <w:r>
-        <w:rPr>
-          <w:rFonts w:eastAsia="Times New Roman" w:cs="Times New Roman"/>
+        <w:t xml:space="preserve">memoriju i kada se svi prihvate, onda se, ukoliko vektorska linija nije zauzeta izvršavanjem druge instrukcije, smeštaju u </w:t>
+      </w:r>
+      <w:r>
+        <w:rPr>
+          <w:rFonts w:eastAsia="Times New Roman" w:cs="Times New Roman"/>
+          <w:i/>
+          <w:iCs/>
           <w:szCs w:val="20"/>
           <w:highlight w:val="white"/>
           <w:lang w:val="sr-Latn-RS"/>
         </w:rPr>
-        <w:t xml:space="preserve">ska linija nije zauzeta izvršavanjem druge instrukcije, smeštaju u </w:t>
+        <w:t xml:space="preserve">VRF. </w:t>
+      </w:r>
+      <w:r>
+        <w:rPr>
+          <w:rFonts w:eastAsia="Times New Roman" w:cs="Times New Roman"/>
+          <w:szCs w:val="20"/>
+          <w:highlight w:val="white"/>
+          <w:lang w:val="sr-Latn-RS"/>
+        </w:rPr>
+        <w:t xml:space="preserve">Slično važi i za instrukcije upisa podataka u memoriju sa podacima, stim što se tada, podaci prvo smeštaju iz VRF modula u </w:t>
       </w:r>
       <w:r>
         <w:rPr>
@@ -2818,7 +2363,7 @@
           <w:highlight w:val="white"/>
           <w:lang w:val="sr-Latn-RS"/>
         </w:rPr>
-        <w:t xml:space="preserve">VRF. </w:t>
+        <w:t xml:space="preserve">store FIFO </w:t>
       </w:r>
       <w:r>
         <w:rPr>
@@ -2827,36 +2372,7 @@
           <w:highlight w:val="white"/>
           <w:lang w:val="sr-Latn-RS"/>
         </w:rPr>
-        <w:t xml:space="preserve">Slično važi i za instrukcije upisa podataka u memoriju sa podacima, stim što se tada, podaci prvo smeštaju iz VRF modula u </w:t>
-      </w:r>
-      <w:r>
-        <w:rPr>
-          <w:rFonts w:eastAsia="Times New Roman" w:cs="Times New Roman"/>
-          <w:i/>
-          <w:iCs/>
-          <w:szCs w:val="20"/>
-          <w:highlight w:val="white"/>
-          <w:lang w:val="sr-Latn-RS"/>
-        </w:rPr>
-        <w:t xml:space="preserve">store FIFO </w:t>
-      </w:r>
-      <w:r>
-        <w:rPr>
-          <w:rFonts w:eastAsia="Times New Roman" w:cs="Times New Roman"/>
-          <w:szCs w:val="20"/>
-          <w:highlight w:val="white"/>
-          <w:lang w:val="sr-Latn-RS"/>
-        </w:rPr>
-        <w:t xml:space="preserve">memoriju i tek kada se svi smeste, onda se </w:t>
-      </w:r>
-      <w:r>
-        <w:rPr>
-          <w:rFonts w:eastAsia="Times New Roman" w:cs="Times New Roman"/>
-          <w:szCs w:val="20"/>
-          <w:highlight w:val="white"/>
-          <w:lang w:val="sr-Latn-RS"/>
-        </w:rPr>
-        <w:t>prosleđuju u memoriju sa podacima. Na ovaj način omogućeno je paralelno izvršavanje drugih instrukcija (ukoliko su nezavisne) dok vektorski procesor prenosi podatke iz memorije ili u memoriju.</w:t>
+        <w:t>memoriju i tek kada se svi smeste, onda se prosleđuju u memoriju sa podacima. Na ovaj način omogućeno je paralelno izvršavanje drugih instrukcija (ukoliko su nezavisne) dok vektorski procesor prenosi podatke iz memorije ili u memoriju.</w:t>
       </w:r>
     </w:p>
     <w:p>
@@ -2891,15 +2407,7 @@
           <w:highlight w:val="white"/>
           <w:lang w:val="sr-Latn-RS"/>
         </w:rPr>
-        <w:t>bloka je da prihvata instrukcije od skalarnog jez</w:t>
-      </w:r>
-      <w:r>
-        <w:rPr>
-          <w:rFonts w:eastAsia="Times New Roman" w:cs="Times New Roman"/>
-          <w:highlight w:val="white"/>
-          <w:lang w:val="sr-Latn-RS"/>
-        </w:rPr>
-        <w:t xml:space="preserve">gra i da u zavisnosti od tipa prihvaćene instrukcije prosledi vektorsku instrukciju, vrednosti iz </w:t>
+        <w:t xml:space="preserve">bloka je da prihvata instrukcije od skalarnog jezgra i da u zavisnosti od tipa prihvaćene instrukcije prosledi vektorsku instrukciju, vrednosti iz </w:t>
       </w:r>
       <w:r>
         <w:rPr>
@@ -2942,15 +2450,7 @@
           <w:highlight w:val="white"/>
           <w:lang w:val="sr-Latn-RS"/>
         </w:rPr>
-        <w:t>Arbiter je takođe zadužen za rešavanje zavisnosti prilikom paralelno</w:t>
-      </w:r>
-      <w:r>
-        <w:rPr>
-          <w:rFonts w:eastAsia="Times New Roman" w:cs="Times New Roman"/>
-          <w:highlight w:val="white"/>
-          <w:lang w:val="sr-Latn-RS"/>
-        </w:rPr>
-        <w:t>g izvršavanja</w:t>
+        <w:t>Arbiter je takođe zadužen za rešavanje zavisnosti prilikom paralelnog izvršavanja</w:t>
       </w:r>
       <w:r>
         <w:rPr>
@@ -3070,17 +2570,7 @@
           <w:highlight w:val="white"/>
           <w:lang w:val="sr-Latn-RS"/>
         </w:rPr>
-        <w:t>Memory_sub_syste</w:t>
-      </w:r>
-      <w:r>
-        <w:rPr>
-          <w:rFonts w:eastAsia="Times New Roman" w:cs="Times New Roman"/>
-          <w:i/>
-          <w:iCs/>
-          <w:highlight w:val="white"/>
-          <w:lang w:val="sr-Latn-RS"/>
-        </w:rPr>
-        <w:t>m</w:t>
+        <w:t>Memory_sub_system</w:t>
       </w:r>
       <w:r>
         <w:rPr>
@@ -3173,15 +2663,7 @@
           <w:highlight w:val="white"/>
           <w:lang w:val="sr-Latn-RS"/>
         </w:rPr>
-        <w:t xml:space="preserve">(slika 3) generiše kontrolne signale za memorijskim podsistemom i komunicira </w:t>
-      </w:r>
-      <w:r>
-        <w:rPr>
-          <w:rFonts w:eastAsia="Times New Roman" w:cs="Times New Roman"/>
-          <w:highlight w:val="white"/>
-          <w:lang w:val="sr-Latn-RS"/>
-        </w:rPr>
-        <w:t xml:space="preserve">sa </w:t>
+        <w:t xml:space="preserve">(slika 3) generiše kontrolne signale za memorijskim podsistemom i komunicira sa </w:t>
       </w:r>
       <w:r>
         <w:rPr>
@@ -3332,15 +2814,7 @@
           <w:highlight w:val="white"/>
           <w:lang w:val="sr-Latn-RS"/>
         </w:rPr>
-        <w:t>[7], koji omogućava sintezu i implementaciju siste</w:t>
-      </w:r>
-      <w:r>
-        <w:rPr>
-          <w:rFonts w:eastAsia="Times New Roman" w:cs="Times New Roman"/>
-          <w:highlight w:val="white"/>
-          <w:lang w:val="sr-Latn-RS"/>
-        </w:rPr>
-        <w:t>ma opisanih u HDL (</w:t>
+        <w:t>[7], koji omogućava sintezu i implementaciju sistema opisanih u HDL (</w:t>
       </w:r>
       <w:r>
         <w:rPr>
@@ -3394,23 +2868,7 @@
           <w:highlight w:val="white"/>
           <w:lang w:val="sr-Latn-RS"/>
         </w:rPr>
-        <w:t xml:space="preserve">razvojnoj ploči </w:t>
-      </w:r>
-      <w:r>
-        <w:rPr>
-          <w:rFonts w:eastAsia="Times New Roman" w:cs="Times New Roman"/>
-          <w:highlight w:val="white"/>
-          <w:lang w:val="sr-Latn-RS"/>
-        </w:rPr>
-        <w:t xml:space="preserve">kada je broj vektorskih linija koje procesor </w:t>
-      </w:r>
-      <w:r>
-        <w:rPr>
-          <w:rFonts w:eastAsia="Times New Roman" w:cs="Times New Roman"/>
-          <w:highlight w:val="white"/>
-          <w:lang w:val="sr-Latn-RS"/>
-        </w:rPr>
-        <w:t xml:space="preserve">poseduje 8 i 1, respektivno. </w:t>
+        <w:t xml:space="preserve">razvojnoj ploči kada je broj vektorskih linija koje procesor poseduje 8 i 1, respektivno. </w:t>
       </w:r>
     </w:p>
     <w:p>
@@ -3418,16 +2876,26 @@
         <w:pStyle w:val="Tekst"/>
         <w:jc w:val="center"/>
         <w:rPr>
-          <w:lang w:val="sr-Latn-RS"/>
-        </w:rPr>
-      </w:pPr>
-      <w:r>
-        <w:rPr>
-          <w:rFonts w:eastAsia="Times New Roman" w:cs="Times New Roman"/>
-          <w:highlight w:val="white"/>
-          <w:lang w:val="sr-Latn-RS"/>
-        </w:rPr>
-        <w:t>Tabela 1. Iskorišćenost resursa kada je broj vektorskih linija 8</w:t>
+          <w:i/>
+          <w:lang w:val="sr-Latn-RS"/>
+        </w:rPr>
+      </w:pPr>
+      <w:r>
+        <w:rPr>
+          <w:rFonts w:eastAsia="Times New Roman" w:cs="Times New Roman"/>
+          <w:highlight w:val="white"/>
+          <w:lang w:val="sr-Latn-RS"/>
+        </w:rPr>
+        <w:t>Tabela 1</w:t>
+      </w:r>
+      <w:r>
+        <w:rPr>
+          <w:rFonts w:eastAsia="Times New Roman" w:cs="Times New Roman"/>
+          <w:i/>
+          <w:highlight w:val="white"/>
+          <w:lang w:val="sr-Latn-RS"/>
+        </w:rPr>
+        <w:t>. Iskorišćenost resursa kada je broj vektorskih linija 8</w:t>
       </w:r>
     </w:p>
     <w:tbl>
@@ -4066,15 +3534,16 @@
           <w:highlight w:val="white"/>
           <w:lang w:val="sr-Latn-RS"/>
         </w:rPr>
-        <w:t xml:space="preserve">Tabela 2. Iskorišćenost </w:t>
-      </w:r>
-      <w:r>
-        <w:rPr>
-          <w:rFonts w:eastAsia="Times New Roman" w:cs="Times New Roman"/>
-          <w:highlight w:val="white"/>
-          <w:lang w:val="sr-Latn-RS"/>
-        </w:rPr>
-        <w:t>resursa kada je broj vektorskih linija 1</w:t>
+        <w:t xml:space="preserve">Tabela 2. </w:t>
+      </w:r>
+      <w:r>
+        <w:rPr>
+          <w:rFonts w:eastAsia="Times New Roman" w:cs="Times New Roman"/>
+          <w:i/>
+          <w:highlight w:val="white"/>
+          <w:lang w:val="sr-Latn-RS"/>
+        </w:rPr>
+        <w:t>Iskorišćenost resursa kada je broj vektorskih linija 1</w:t>
       </w:r>
     </w:p>
     <w:tbl>
@@ -4776,31 +4245,7 @@
           <w:highlight w:val="white"/>
           <w:lang w:val="sr-Latn-RS"/>
         </w:rPr>
-        <w:t>modula, memorije sa podacima i memorije sa instrukcijama. I</w:t>
-      </w:r>
-      <w:r>
-        <w:rPr>
-          <w:rFonts w:eastAsia="Times New Roman" w:cs="Times New Roman"/>
-          <w:highlight w:val="white"/>
-          <w:lang w:val="sr-Latn-RS"/>
-        </w:rPr>
-        <w:t>z tabela 1 i 2 se može videti drastična razlika u zauzetosti DSP ćelija, razlog za to je taj što svaki ALU modul unutar vektorskih linija koristi 6 DSP ćelija. Frekvencija rada procesora sa 8 vektorskih linija iznosi 95 Mhz, dok za procesor sa 1 vektorskom</w:t>
-      </w:r>
-      <w:r>
-        <w:rPr>
-          <w:rFonts w:eastAsia="Times New Roman" w:cs="Times New Roman"/>
-          <w:highlight w:val="white"/>
-          <w:lang w:val="sr-Latn-RS"/>
-        </w:rPr>
-        <w:t xml:space="preserve"> linijom ona iznosi 96 Mhz. Na maksimalnu frekvenciju utiče količina iskorišćenih resursa</w:t>
-      </w:r>
-      <w:r>
-        <w:rPr>
-          <w:rFonts w:eastAsia="Times New Roman" w:cs="Times New Roman"/>
-          <w:highlight w:val="white"/>
-          <w:lang w:val="sr-Latn-RS"/>
-        </w:rPr>
-        <w:t xml:space="preserve"> na FPGA platformi, jer što više resursa je neophodno, to je alatu teže da vrši povezivanje (</w:t>
+        <w:t>modula, memorije sa podacima i memorije sa instrukcijama. Iz tabela 1 i 2 se može videti drastična razlika u zauzetosti DSP ćelija, razlog za to je taj što svaki ALU modul unutar vektorskih linija koristi 6 DSP ćelija. Frekvencija rada procesora sa 8 vektorskih linija iznosi 95 Mhz, dok za procesor sa 1 vektorskom linijom ona iznosi 96 Mhz. Na maksimalnu frekvenciju utiče količina iskorišćenih resursa na FPGA platformi, jer što više resursa je neophodno, to je alatu teže da vrši povezivanje (</w:t>
       </w:r>
       <w:r>
         <w:rPr>
@@ -4888,19 +4333,17 @@
           <w:highlight w:val="white"/>
           <w:lang w:val="sr-Latn-RS"/>
         </w:rPr>
-        <w:t>eng. App</w:t>
-      </w:r>
-      <w:r>
-        <w:rPr>
-          <w:rFonts w:eastAsia="Times New Roman" w:cs="Times New Roman"/>
-          <w:i/>
-          <w:iCs/>
+        <w:t>eng. Application Specific Integrated Circuit</w:t>
+      </w:r>
+      <w:r>
+        <w:rPr>
+          <w:rFonts w:eastAsia="Times New Roman" w:cs="Times New Roman"/>
           <w:color w:val="000000"/>
           <w:szCs w:val="20"/>
           <w:highlight w:val="white"/>
           <w:lang w:val="sr-Latn-RS"/>
         </w:rPr>
-        <w:t>lication Specific Integrated Circuit</w:t>
+        <w:t xml:space="preserve">) tehnologije, </w:t>
       </w:r>
       <w:r>
         <w:rPr>
@@ -4910,27 +4353,7 @@
           <w:highlight w:val="white"/>
           <w:lang w:val="sr-Latn-RS"/>
         </w:rPr>
-        <w:t xml:space="preserve">) tehnologije, </w:t>
-      </w:r>
-      <w:r>
-        <w:rPr>
-          <w:rFonts w:eastAsia="Times New Roman" w:cs="Times New Roman"/>
-          <w:color w:val="000000"/>
-          <w:szCs w:val="20"/>
-          <w:highlight w:val="white"/>
-          <w:lang w:val="sr-Latn-RS"/>
-        </w:rPr>
-        <w:t>ovaj rad istražuje alternativnu mogućnost kreiranja vektorskog procesora koristeći FPGA platformu. Specifičnost ovih platformi je mogućnost reprogramiranja, čime bi mogle da se menjanju neke od karakteris</w:t>
-      </w:r>
-      <w:r>
-        <w:rPr>
-          <w:rFonts w:eastAsia="Times New Roman" w:cs="Times New Roman"/>
-          <w:color w:val="000000"/>
-          <w:szCs w:val="20"/>
-          <w:highlight w:val="white"/>
-          <w:lang w:val="sr-Latn-RS"/>
-        </w:rPr>
-        <w:t>tika procesora kako bi se povećale performanse ili kako bi se optimizovala iskorišćenost resursa. Implementacija sistema izvršena je na Z</w:t>
+        <w:t>ovaj rad istražuje alternativnu mogućnost kreiranja vektorskog procesora koristeći FPGA platformu. Specifičnost ovih platformi je mogućnost reprogramiranja, čime bi mogle da se menjanju neke od karakteristika procesora kako bi se povećale performanse ili kako bi se optimizovala iskorišćenost resursa. Implementacija sistema izvršena je na Z</w:t>
       </w:r>
       <w:r>
         <w:rPr>
@@ -5014,15 +4437,7 @@
           <w:highlight w:val="white"/>
           <w:lang w:val="sr-Latn-RS"/>
         </w:rPr>
-        <w:t>J. L. Hennessy and D. A. Patterson, „Computer Architecture - A Q</w:t>
-      </w:r>
-      <w:r>
-        <w:rPr>
-          <w:rFonts w:eastAsia="Times New Roman" w:cs="Times New Roman"/>
-          <w:highlight w:val="white"/>
-          <w:lang w:val="sr-Latn-RS"/>
-        </w:rPr>
-        <w:t>uantitative Approach, Sixth Edition“, Morgan Kaufmann, 2017</w:t>
+        <w:t>J. L. Hennessy and D. A. Patterson, „Computer Architecture - A Quantitative Approach, Sixth Edition“, Morgan Kaufmann, 2017</w:t>
       </w:r>
     </w:p>
     <w:p>
@@ -5060,13 +4475,7 @@
         <w:rPr>
           <w:lang w:val="sr-Latn-RS"/>
         </w:rPr>
-        <w:t>A. Waterman, K. Asanović, „The RISC-V Instruction Set Manual Volume I: User-Level ISA Documen</w:t>
-      </w:r>
-      <w:r>
-        <w:rPr>
-          <w:lang w:val="sr-Latn-RS"/>
-        </w:rPr>
-        <w:t>t Version 2.2“, CS Division, EECS Department, University of California, Berkeley, 2017.</w:t>
+        <w:t>A. Waterman, K. Asanović, „The RISC-V Instruction Set Manual Volume I: User-Level ISA Document Version 2.2“, CS Division, EECS Department, University of California, Berkeley, 2017.</w:t>
       </w:r>
     </w:p>
     <w:p>
@@ -5253,13 +4662,7 @@
         <w:rPr>
           <w:lang w:val="sr-Latn-RS"/>
         </w:rPr>
-        <w:t xml:space="preserve">7. </w:t>
-      </w:r>
-      <w:r>
-        <w:rPr>
-          <w:lang w:val="sr-Latn-RS"/>
-        </w:rPr>
-        <w:t>KRATKA BIOGRAFIJA</w:t>
+        <w:t>7. KRATKA BIOGRAFIJA</w:t>
       </w:r>
     </w:p>
     <w:tbl>
@@ -8320,17 +7723,12 @@
   <w:docDefaults>
     <w:rPrDefault>
       <w:rPr>
-        <w:rFonts w:asciiTheme="minorHAnsi" w:eastAsiaTheme="minorEastAsia" w:hAnsiTheme="minorHAnsi" w:cstheme="minorBidi"/>
-        <w:sz w:val="22"/>
+        <w:rFonts w:ascii="Times New Roman" w:eastAsia="DejaVu Sans" w:hAnsi="Times New Roman" w:cs="DejaVu Sans"/>
         <w:szCs w:val="22"/>
-        <w:lang w:val="en-US" w:eastAsia="en-US" w:bidi="ar-SA"/>
+        <w:lang w:val="en-GB" w:eastAsia="en-US" w:bidi="ar-SA"/>
       </w:rPr>
     </w:rPrDefault>
-    <w:pPrDefault>
-      <w:pPr>
-        <w:spacing w:after="200" w:line="276" w:lineRule="auto"/>
-      </w:pPr>
-    </w:pPrDefault>
+    <w:pPrDefault/>
   </w:docDefaults>
   <w:latentStyles w:defLockedState="0" w:defUIPriority="99" w:defSemiHidden="1" w:defUnhideWhenUsed="1" w:defQFormat="0" w:count="267">
     <w:lsdException w:name="Normal" w:semiHidden="0" w:uiPriority="0" w:unhideWhenUsed="0" w:qFormat="1"/>
@@ -8474,6 +7872,144 @@
   <w:style w:type="paragraph" w:default="1" w:styleId="Normal">
     <w:name w:val="Normal"/>
     <w:qFormat/>
+    <w:pPr>
+      <w:jc w:val="both"/>
+    </w:pPr>
+  </w:style>
+  <w:style w:type="paragraph" w:styleId="Heading1">
+    <w:name w:val="heading 1"/>
+    <w:basedOn w:val="Normal"/>
+    <w:next w:val="Normal"/>
+    <w:qFormat/>
+    <w:pPr>
+      <w:spacing w:before="480"/>
+      <w:contextualSpacing/>
+      <w:outlineLvl w:val="0"/>
+    </w:pPr>
+    <w:rPr>
+      <w:b/>
+      <w:bCs/>
+      <w:sz w:val="28"/>
+      <w:szCs w:val="28"/>
+    </w:rPr>
+  </w:style>
+  <w:style w:type="paragraph" w:styleId="Heading2">
+    <w:name w:val="heading 2"/>
+    <w:basedOn w:val="Normal"/>
+    <w:next w:val="Normal"/>
+    <w:qFormat/>
+    <w:pPr>
+      <w:spacing w:before="200"/>
+      <w:outlineLvl w:val="1"/>
+    </w:pPr>
+    <w:rPr>
+      <w:b/>
+      <w:bCs/>
+      <w:sz w:val="26"/>
+      <w:szCs w:val="26"/>
+    </w:rPr>
+  </w:style>
+  <w:style w:type="paragraph" w:styleId="Heading3">
+    <w:name w:val="heading 3"/>
+    <w:basedOn w:val="Normal"/>
+    <w:next w:val="Normal"/>
+    <w:qFormat/>
+    <w:pPr>
+      <w:spacing w:before="200" w:line="271" w:lineRule="auto"/>
+      <w:outlineLvl w:val="2"/>
+    </w:pPr>
+    <w:rPr>
+      <w:b/>
+      <w:bCs/>
+    </w:rPr>
+  </w:style>
+  <w:style w:type="paragraph" w:styleId="Heading4">
+    <w:name w:val="heading 4"/>
+    <w:basedOn w:val="Normal"/>
+    <w:next w:val="Normal"/>
+    <w:qFormat/>
+    <w:pPr>
+      <w:spacing w:before="200"/>
+      <w:outlineLvl w:val="3"/>
+    </w:pPr>
+    <w:rPr>
+      <w:b/>
+      <w:bCs/>
+      <w:i/>
+      <w:iCs/>
+    </w:rPr>
+  </w:style>
+  <w:style w:type="paragraph" w:styleId="Heading5">
+    <w:name w:val="heading 5"/>
+    <w:basedOn w:val="Normal"/>
+    <w:next w:val="Normal"/>
+    <w:qFormat/>
+    <w:pPr>
+      <w:spacing w:before="200"/>
+      <w:outlineLvl w:val="4"/>
+    </w:pPr>
+    <w:rPr>
+      <w:b/>
+      <w:bCs/>
+      <w:color w:val="7F7F7F"/>
+    </w:rPr>
+  </w:style>
+  <w:style w:type="paragraph" w:styleId="Heading6">
+    <w:name w:val="heading 6"/>
+    <w:basedOn w:val="Normal"/>
+    <w:next w:val="Normal"/>
+    <w:qFormat/>
+    <w:pPr>
+      <w:spacing w:line="271" w:lineRule="auto"/>
+      <w:outlineLvl w:val="5"/>
+    </w:pPr>
+    <w:rPr>
+      <w:b/>
+      <w:bCs/>
+      <w:i/>
+      <w:iCs/>
+      <w:color w:val="7F7F7F"/>
+    </w:rPr>
+  </w:style>
+  <w:style w:type="paragraph" w:styleId="Heading7">
+    <w:name w:val="heading 7"/>
+    <w:basedOn w:val="Normal"/>
+    <w:next w:val="Normal"/>
+    <w:qFormat/>
+    <w:pPr>
+      <w:outlineLvl w:val="6"/>
+    </w:pPr>
+    <w:rPr>
+      <w:i/>
+      <w:iCs/>
+    </w:rPr>
+  </w:style>
+  <w:style w:type="paragraph" w:styleId="Heading8">
+    <w:name w:val="heading 8"/>
+    <w:basedOn w:val="Normal"/>
+    <w:next w:val="Normal"/>
+    <w:qFormat/>
+    <w:pPr>
+      <w:outlineLvl w:val="7"/>
+    </w:pPr>
+    <w:rPr>
+      <w:szCs w:val="20"/>
+    </w:rPr>
+  </w:style>
+  <w:style w:type="paragraph" w:styleId="Heading9">
+    <w:name w:val="heading 9"/>
+    <w:basedOn w:val="Normal"/>
+    <w:next w:val="Normal"/>
+    <w:qFormat/>
+    <w:pPr>
+      <w:outlineLvl w:val="8"/>
+    </w:pPr>
+    <w:rPr>
+      <w:i/>
+      <w:iCs/>
+      <w:spacing w:val="5"/>
+      <w:szCs w:val="20"/>
+    </w:rPr>
   </w:style>
   <w:style w:type="character" w:default="1" w:styleId="DefaultParagraphFont">
     <w:name w:val="Default Paragraph Font"/>
@@ -8501,6 +8037,2119 @@
     <w:uiPriority w:val="99"/>
     <w:semiHidden/>
     <w:unhideWhenUsed/>
+  </w:style>
+  <w:style w:type="character" w:customStyle="1" w:styleId="Heading1Char">
+    <w:name w:val="Heading 1 Char"/>
+    <w:basedOn w:val="DefaultParagraphFont"/>
+    <w:qFormat/>
+    <w:rPr>
+      <w:rFonts w:ascii="Times New Roman" w:eastAsia="DejaVu Sans" w:hAnsi="Times New Roman" w:cs="DejaVu Sans"/>
+      <w:b/>
+      <w:bCs/>
+      <w:sz w:val="28"/>
+      <w:szCs w:val="28"/>
+    </w:rPr>
+  </w:style>
+  <w:style w:type="character" w:customStyle="1" w:styleId="Heading2Char">
+    <w:name w:val="Heading 2 Char"/>
+    <w:basedOn w:val="DefaultParagraphFont"/>
+    <w:qFormat/>
+    <w:rPr>
+      <w:rFonts w:ascii="Times New Roman" w:eastAsia="DejaVu Sans" w:hAnsi="Times New Roman" w:cs="DejaVu Sans"/>
+      <w:b/>
+      <w:bCs/>
+      <w:sz w:val="26"/>
+      <w:szCs w:val="26"/>
+    </w:rPr>
+  </w:style>
+  <w:style w:type="character" w:customStyle="1" w:styleId="Heading3Char">
+    <w:name w:val="Heading 3 Char"/>
+    <w:basedOn w:val="DefaultParagraphFont"/>
+    <w:qFormat/>
+    <w:rPr>
+      <w:rFonts w:ascii="Times New Roman" w:eastAsia="DejaVu Sans" w:hAnsi="Times New Roman" w:cs="DejaVu Sans"/>
+      <w:b/>
+      <w:bCs/>
+    </w:rPr>
+  </w:style>
+  <w:style w:type="character" w:customStyle="1" w:styleId="Heading4Char">
+    <w:name w:val="Heading 4 Char"/>
+    <w:basedOn w:val="DefaultParagraphFont"/>
+    <w:qFormat/>
+    <w:rPr>
+      <w:rFonts w:ascii="Times New Roman" w:eastAsia="DejaVu Sans" w:hAnsi="Times New Roman" w:cs="DejaVu Sans"/>
+      <w:b/>
+      <w:bCs/>
+      <w:i/>
+      <w:iCs/>
+    </w:rPr>
+  </w:style>
+  <w:style w:type="character" w:customStyle="1" w:styleId="Heading5Char">
+    <w:name w:val="Heading 5 Char"/>
+    <w:basedOn w:val="DefaultParagraphFont"/>
+    <w:qFormat/>
+    <w:rPr>
+      <w:rFonts w:ascii="Times New Roman" w:eastAsia="DejaVu Sans" w:hAnsi="Times New Roman" w:cs="DejaVu Sans"/>
+      <w:b/>
+      <w:bCs/>
+      <w:color w:val="7F7F7F"/>
+    </w:rPr>
+  </w:style>
+  <w:style w:type="character" w:customStyle="1" w:styleId="Heading6Char">
+    <w:name w:val="Heading 6 Char"/>
+    <w:basedOn w:val="DefaultParagraphFont"/>
+    <w:qFormat/>
+    <w:rPr>
+      <w:rFonts w:ascii="Times New Roman" w:eastAsia="DejaVu Sans" w:hAnsi="Times New Roman" w:cs="DejaVu Sans"/>
+      <w:b/>
+      <w:bCs/>
+      <w:i/>
+      <w:iCs/>
+      <w:color w:val="7F7F7F"/>
+    </w:rPr>
+  </w:style>
+  <w:style w:type="character" w:customStyle="1" w:styleId="Heading7Char">
+    <w:name w:val="Heading 7 Char"/>
+    <w:basedOn w:val="DefaultParagraphFont"/>
+    <w:qFormat/>
+    <w:rPr>
+      <w:rFonts w:ascii="Times New Roman" w:eastAsia="DejaVu Sans" w:hAnsi="Times New Roman" w:cs="DejaVu Sans"/>
+      <w:i/>
+      <w:iCs/>
+    </w:rPr>
+  </w:style>
+  <w:style w:type="character" w:customStyle="1" w:styleId="Heading8Char">
+    <w:name w:val="Heading 8 Char"/>
+    <w:basedOn w:val="DefaultParagraphFont"/>
+    <w:qFormat/>
+    <w:rPr>
+      <w:rFonts w:ascii="Times New Roman" w:eastAsia="DejaVu Sans" w:hAnsi="Times New Roman" w:cs="DejaVu Sans"/>
+      <w:sz w:val="20"/>
+      <w:szCs w:val="20"/>
+    </w:rPr>
+  </w:style>
+  <w:style w:type="character" w:customStyle="1" w:styleId="Heading9Char">
+    <w:name w:val="Heading 9 Char"/>
+    <w:basedOn w:val="DefaultParagraphFont"/>
+    <w:qFormat/>
+    <w:rPr>
+      <w:rFonts w:ascii="Times New Roman" w:eastAsia="DejaVu Sans" w:hAnsi="Times New Roman" w:cs="DejaVu Sans"/>
+      <w:i/>
+      <w:iCs/>
+      <w:spacing w:val="5"/>
+      <w:sz w:val="20"/>
+      <w:szCs w:val="20"/>
+    </w:rPr>
+  </w:style>
+  <w:style w:type="character" w:customStyle="1" w:styleId="TitleChar">
+    <w:name w:val="Title Char"/>
+    <w:basedOn w:val="DefaultParagraphFont"/>
+    <w:qFormat/>
+    <w:rPr>
+      <w:rFonts w:ascii="Times New Roman" w:eastAsia="DejaVu Sans" w:hAnsi="Times New Roman" w:cs="DejaVu Sans"/>
+      <w:spacing w:val="5"/>
+      <w:sz w:val="52"/>
+      <w:szCs w:val="52"/>
+    </w:rPr>
+  </w:style>
+  <w:style w:type="character" w:customStyle="1" w:styleId="SubtitleChar">
+    <w:name w:val="Subtitle Char"/>
+    <w:basedOn w:val="DefaultParagraphFont"/>
+    <w:qFormat/>
+    <w:rPr>
+      <w:rFonts w:ascii="Times New Roman" w:eastAsia="DejaVu Sans" w:hAnsi="Times New Roman" w:cs="DejaVu Sans"/>
+      <w:i/>
+      <w:iCs/>
+      <w:spacing w:val="13"/>
+      <w:sz w:val="24"/>
+      <w:szCs w:val="24"/>
+    </w:rPr>
+  </w:style>
+  <w:style w:type="character" w:styleId="Strong">
+    <w:name w:val="Strong"/>
+    <w:qFormat/>
+    <w:rPr>
+      <w:b/>
+      <w:bCs/>
+    </w:rPr>
+  </w:style>
+  <w:style w:type="character" w:styleId="Emphasis">
+    <w:name w:val="Emphasis"/>
+    <w:qFormat/>
+  </w:style>
+  <w:style w:type="character" w:customStyle="1" w:styleId="QuoteChar">
+    <w:name w:val="Quote Char"/>
+    <w:basedOn w:val="DefaultParagraphFont"/>
+    <w:qFormat/>
+    <w:rPr>
+      <w:i/>
+      <w:iCs/>
+    </w:rPr>
+  </w:style>
+  <w:style w:type="character" w:customStyle="1" w:styleId="IntenseQuoteChar">
+    <w:name w:val="Intense Quote Char"/>
+    <w:basedOn w:val="DefaultParagraphFont"/>
+    <w:qFormat/>
+    <w:rPr>
+      <w:b/>
+      <w:bCs/>
+      <w:i/>
+      <w:iCs/>
+    </w:rPr>
+  </w:style>
+  <w:style w:type="character" w:styleId="SubtleEmphasis">
+    <w:name w:val="Subtle Emphasis"/>
+    <w:qFormat/>
+    <w:rPr>
+      <w:i/>
+      <w:iCs/>
+    </w:rPr>
+  </w:style>
+  <w:style w:type="character" w:styleId="IntenseEmphasis">
+    <w:name w:val="Intense Emphasis"/>
+    <w:qFormat/>
+    <w:rPr>
+      <w:b/>
+      <w:bCs/>
+    </w:rPr>
+  </w:style>
+  <w:style w:type="character" w:styleId="SubtleReference">
+    <w:name w:val="Subtle Reference"/>
+    <w:qFormat/>
+    <w:rPr>
+      <w:smallCaps/>
+    </w:rPr>
+  </w:style>
+  <w:style w:type="character" w:styleId="IntenseReference">
+    <w:name w:val="Intense Reference"/>
+    <w:qFormat/>
+    <w:rPr>
+      <w:smallCaps/>
+      <w:spacing w:val="5"/>
+      <w:u w:val="single"/>
+    </w:rPr>
+  </w:style>
+  <w:style w:type="character" w:styleId="BookTitle">
+    <w:name w:val="Book Title"/>
+    <w:qFormat/>
+    <w:rPr>
+      <w:i/>
+      <w:iCs/>
+      <w:smallCaps/>
+      <w:spacing w:val="5"/>
+    </w:rPr>
+  </w:style>
+  <w:style w:type="character" w:customStyle="1" w:styleId="NoSpacingChar">
+    <w:name w:val="No Spacing Char"/>
+    <w:basedOn w:val="DefaultParagraphFont"/>
+    <w:qFormat/>
+  </w:style>
+  <w:style w:type="character" w:customStyle="1" w:styleId="BalloonTextChar">
+    <w:name w:val="Balloon Text Char"/>
+    <w:basedOn w:val="DefaultParagraphFont"/>
+    <w:qFormat/>
+    <w:rPr>
+      <w:rFonts w:ascii="Tahoma" w:hAnsi="Tahoma" w:cs="Tahoma"/>
+      <w:sz w:val="16"/>
+      <w:szCs w:val="16"/>
+    </w:rPr>
+  </w:style>
+  <w:style w:type="character" w:customStyle="1" w:styleId="InternetLink">
+    <w:name w:val="Internet Link"/>
+    <w:basedOn w:val="DefaultParagraphFont"/>
+    <w:rPr>
+      <w:color w:val="0000FF"/>
+      <w:u w:val="single"/>
+    </w:rPr>
+  </w:style>
+  <w:style w:type="character" w:styleId="FollowedHyperlink">
+    <w:name w:val="FollowedHyperlink"/>
+    <w:basedOn w:val="DefaultParagraphFont"/>
+    <w:qFormat/>
+    <w:rPr>
+      <w:color w:val="800080"/>
+      <w:u w:val="single"/>
+    </w:rPr>
+  </w:style>
+  <w:style w:type="character" w:customStyle="1" w:styleId="ListLabel1">
+    <w:name w:val="ListLabel 1"/>
+    <w:qFormat/>
+    <w:rPr>
+      <w:rFonts w:ascii="Times New Roman" w:eastAsia="Times New Roman" w:hAnsi="Times New Roman" w:cs="Times New Roman"/>
+      <w:iCs/>
+      <w:szCs w:val="20"/>
+      <w:lang w:val="sr-Latn-CS"/>
+    </w:rPr>
+  </w:style>
+  <w:style w:type="character" w:customStyle="1" w:styleId="IndexLink">
+    <w:name w:val="Index Link"/>
+    <w:qFormat/>
+  </w:style>
+  <w:style w:type="character" w:customStyle="1" w:styleId="Bullets">
+    <w:name w:val="Bullets"/>
+    <w:qFormat/>
+    <w:rPr>
+      <w:rFonts w:ascii="OpenSymbol" w:eastAsia="OpenSymbol" w:hAnsi="OpenSymbol" w:cs="OpenSymbol"/>
+    </w:rPr>
+  </w:style>
+  <w:style w:type="character" w:customStyle="1" w:styleId="NumberingSymbols">
+    <w:name w:val="Numbering Symbols"/>
+    <w:qFormat/>
+  </w:style>
+  <w:style w:type="character" w:customStyle="1" w:styleId="ListLabel2">
+    <w:name w:val="ListLabel 2"/>
+    <w:qFormat/>
+    <w:rPr>
+      <w:rFonts w:cs="OpenSymbol"/>
+    </w:rPr>
+  </w:style>
+  <w:style w:type="character" w:customStyle="1" w:styleId="ListLabel3">
+    <w:name w:val="ListLabel 3"/>
+    <w:qFormat/>
+    <w:rPr>
+      <w:rFonts w:cs="OpenSymbol"/>
+    </w:rPr>
+  </w:style>
+  <w:style w:type="character" w:customStyle="1" w:styleId="ListLabel4">
+    <w:name w:val="ListLabel 4"/>
+    <w:qFormat/>
+    <w:rPr>
+      <w:rFonts w:cs="OpenSymbol"/>
+    </w:rPr>
+  </w:style>
+  <w:style w:type="character" w:customStyle="1" w:styleId="ListLabel5">
+    <w:name w:val="ListLabel 5"/>
+    <w:qFormat/>
+    <w:rPr>
+      <w:rFonts w:cs="OpenSymbol"/>
+    </w:rPr>
+  </w:style>
+  <w:style w:type="character" w:customStyle="1" w:styleId="ListLabel6">
+    <w:name w:val="ListLabel 6"/>
+    <w:qFormat/>
+    <w:rPr>
+      <w:rFonts w:cs="OpenSymbol"/>
+    </w:rPr>
+  </w:style>
+  <w:style w:type="character" w:customStyle="1" w:styleId="ListLabel7">
+    <w:name w:val="ListLabel 7"/>
+    <w:qFormat/>
+    <w:rPr>
+      <w:rFonts w:cs="OpenSymbol"/>
+    </w:rPr>
+  </w:style>
+  <w:style w:type="character" w:customStyle="1" w:styleId="ListLabel8">
+    <w:name w:val="ListLabel 8"/>
+    <w:qFormat/>
+    <w:rPr>
+      <w:rFonts w:cs="OpenSymbol"/>
+    </w:rPr>
+  </w:style>
+  <w:style w:type="character" w:customStyle="1" w:styleId="ListLabel9">
+    <w:name w:val="ListLabel 9"/>
+    <w:qFormat/>
+    <w:rPr>
+      <w:rFonts w:cs="OpenSymbol"/>
+    </w:rPr>
+  </w:style>
+  <w:style w:type="character" w:customStyle="1" w:styleId="ListLabel10">
+    <w:name w:val="ListLabel 10"/>
+    <w:qFormat/>
+    <w:rPr>
+      <w:rFonts w:cs="OpenSymbol"/>
+    </w:rPr>
+  </w:style>
+  <w:style w:type="character" w:customStyle="1" w:styleId="ListLabel11">
+    <w:name w:val="ListLabel 11"/>
+    <w:qFormat/>
+    <w:rPr>
+      <w:rFonts w:ascii="Times New Roman" w:eastAsia="Times New Roman" w:hAnsi="Times New Roman" w:cs="Times New Roman"/>
+      <w:b w:val="0"/>
+      <w:i w:val="0"/>
+      <w:iCs w:val="0"/>
+      <w:caps w:val="0"/>
+      <w:smallCaps w:val="0"/>
+      <w:color w:val="222222"/>
+      <w:spacing w:val="0"/>
+      <w:position w:val="0"/>
+      <w:sz w:val="20"/>
+      <w:szCs w:val="20"/>
+      <w:highlight w:val="white"/>
+      <w:vertAlign w:val="baseline"/>
+    </w:rPr>
+  </w:style>
+  <w:style w:type="character" w:customStyle="1" w:styleId="ListLabel12">
+    <w:name w:val="ListLabel 12"/>
+    <w:qFormat/>
+    <w:rPr>
+      <w:rFonts w:eastAsia="Times New Roman" w:cs="Times New Roman"/>
+      <w:b w:val="0"/>
+      <w:bCs w:val="0"/>
+      <w:i w:val="0"/>
+      <w:iCs w:val="0"/>
+      <w:position w:val="0"/>
+      <w:sz w:val="20"/>
+      <w:highlight w:val="white"/>
+      <w:vertAlign w:val="baseline"/>
+    </w:rPr>
+  </w:style>
+  <w:style w:type="character" w:customStyle="1" w:styleId="ListLabel13">
+    <w:name w:val="ListLabel 13"/>
+    <w:qFormat/>
+    <w:rPr>
+      <w:rFonts w:eastAsia="Times New Roman" w:cs="Times New Roman"/>
+      <w:b w:val="0"/>
+      <w:bCs w:val="0"/>
+      <w:i/>
+      <w:iCs/>
+      <w:position w:val="0"/>
+      <w:sz w:val="20"/>
+      <w:highlight w:val="white"/>
+      <w:vertAlign w:val="baseline"/>
+    </w:rPr>
+  </w:style>
+  <w:style w:type="character" w:customStyle="1" w:styleId="ListLabel14">
+    <w:name w:val="ListLabel 14"/>
+    <w:qFormat/>
+    <w:rPr>
+      <w:rFonts w:cs="OpenSymbol"/>
+    </w:rPr>
+  </w:style>
+  <w:style w:type="character" w:customStyle="1" w:styleId="ListLabel15">
+    <w:name w:val="ListLabel 15"/>
+    <w:qFormat/>
+    <w:rPr>
+      <w:rFonts w:cs="OpenSymbol"/>
+    </w:rPr>
+  </w:style>
+  <w:style w:type="character" w:customStyle="1" w:styleId="ListLabel16">
+    <w:name w:val="ListLabel 16"/>
+    <w:qFormat/>
+    <w:rPr>
+      <w:rFonts w:cs="OpenSymbol"/>
+    </w:rPr>
+  </w:style>
+  <w:style w:type="character" w:customStyle="1" w:styleId="ListLabel17">
+    <w:name w:val="ListLabel 17"/>
+    <w:qFormat/>
+    <w:rPr>
+      <w:rFonts w:cs="OpenSymbol"/>
+    </w:rPr>
+  </w:style>
+  <w:style w:type="character" w:customStyle="1" w:styleId="ListLabel18">
+    <w:name w:val="ListLabel 18"/>
+    <w:qFormat/>
+    <w:rPr>
+      <w:rFonts w:cs="OpenSymbol"/>
+    </w:rPr>
+  </w:style>
+  <w:style w:type="character" w:customStyle="1" w:styleId="ListLabel19">
+    <w:name w:val="ListLabel 19"/>
+    <w:qFormat/>
+    <w:rPr>
+      <w:rFonts w:cs="OpenSymbol"/>
+    </w:rPr>
+  </w:style>
+  <w:style w:type="character" w:customStyle="1" w:styleId="ListLabel20">
+    <w:name w:val="ListLabel 20"/>
+    <w:qFormat/>
+    <w:rPr>
+      <w:rFonts w:cs="OpenSymbol"/>
+    </w:rPr>
+  </w:style>
+  <w:style w:type="character" w:customStyle="1" w:styleId="ListLabel21">
+    <w:name w:val="ListLabel 21"/>
+    <w:qFormat/>
+    <w:rPr>
+      <w:rFonts w:cs="OpenSymbol"/>
+    </w:rPr>
+  </w:style>
+  <w:style w:type="character" w:customStyle="1" w:styleId="ListLabel22">
+    <w:name w:val="ListLabel 22"/>
+    <w:qFormat/>
+    <w:rPr>
+      <w:rFonts w:cs="OpenSymbol"/>
+    </w:rPr>
+  </w:style>
+  <w:style w:type="character" w:customStyle="1" w:styleId="ListLabel23">
+    <w:name w:val="ListLabel 23"/>
+    <w:qFormat/>
+    <w:rPr>
+      <w:rFonts w:eastAsia="Times New Roman" w:cs="Times New Roman"/>
+      <w:b w:val="0"/>
+      <w:i w:val="0"/>
+      <w:iCs w:val="0"/>
+      <w:caps w:val="0"/>
+      <w:smallCaps w:val="0"/>
+      <w:color w:val="222222"/>
+      <w:spacing w:val="0"/>
+      <w:position w:val="0"/>
+      <w:sz w:val="20"/>
+      <w:szCs w:val="20"/>
+      <w:highlight w:val="white"/>
+      <w:vertAlign w:val="baseline"/>
+    </w:rPr>
+  </w:style>
+  <w:style w:type="character" w:customStyle="1" w:styleId="ListLabel24">
+    <w:name w:val="ListLabel 24"/>
+    <w:qFormat/>
+    <w:rPr>
+      <w:rFonts w:eastAsia="Times New Roman" w:cs="Times New Roman"/>
+      <w:b w:val="0"/>
+      <w:bCs w:val="0"/>
+      <w:i w:val="0"/>
+      <w:iCs w:val="0"/>
+      <w:position w:val="0"/>
+      <w:sz w:val="20"/>
+      <w:highlight w:val="white"/>
+      <w:vertAlign w:val="baseline"/>
+    </w:rPr>
+  </w:style>
+  <w:style w:type="character" w:customStyle="1" w:styleId="ListLabel25">
+    <w:name w:val="ListLabel 25"/>
+    <w:qFormat/>
+    <w:rPr>
+      <w:rFonts w:eastAsia="Times New Roman" w:cs="Times New Roman"/>
+      <w:b w:val="0"/>
+      <w:bCs w:val="0"/>
+      <w:i/>
+      <w:iCs/>
+      <w:position w:val="0"/>
+      <w:sz w:val="20"/>
+      <w:highlight w:val="white"/>
+      <w:vertAlign w:val="baseline"/>
+    </w:rPr>
+  </w:style>
+  <w:style w:type="character" w:customStyle="1" w:styleId="ListLabel26">
+    <w:name w:val="ListLabel 26"/>
+    <w:qFormat/>
+    <w:rPr>
+      <w:rFonts w:cs="OpenSymbol"/>
+    </w:rPr>
+  </w:style>
+  <w:style w:type="character" w:customStyle="1" w:styleId="ListLabel27">
+    <w:name w:val="ListLabel 27"/>
+    <w:qFormat/>
+    <w:rPr>
+      <w:rFonts w:cs="OpenSymbol"/>
+    </w:rPr>
+  </w:style>
+  <w:style w:type="character" w:customStyle="1" w:styleId="ListLabel28">
+    <w:name w:val="ListLabel 28"/>
+    <w:qFormat/>
+    <w:rPr>
+      <w:rFonts w:cs="OpenSymbol"/>
+    </w:rPr>
+  </w:style>
+  <w:style w:type="character" w:customStyle="1" w:styleId="ListLabel29">
+    <w:name w:val="ListLabel 29"/>
+    <w:qFormat/>
+    <w:rPr>
+      <w:rFonts w:cs="OpenSymbol"/>
+    </w:rPr>
+  </w:style>
+  <w:style w:type="character" w:customStyle="1" w:styleId="ListLabel30">
+    <w:name w:val="ListLabel 30"/>
+    <w:qFormat/>
+    <w:rPr>
+      <w:rFonts w:cs="OpenSymbol"/>
+    </w:rPr>
+  </w:style>
+  <w:style w:type="character" w:customStyle="1" w:styleId="ListLabel31">
+    <w:name w:val="ListLabel 31"/>
+    <w:qFormat/>
+    <w:rPr>
+      <w:rFonts w:cs="OpenSymbol"/>
+    </w:rPr>
+  </w:style>
+  <w:style w:type="character" w:customStyle="1" w:styleId="ListLabel32">
+    <w:name w:val="ListLabel 32"/>
+    <w:qFormat/>
+    <w:rPr>
+      <w:rFonts w:cs="OpenSymbol"/>
+    </w:rPr>
+  </w:style>
+  <w:style w:type="character" w:customStyle="1" w:styleId="ListLabel33">
+    <w:name w:val="ListLabel 33"/>
+    <w:qFormat/>
+    <w:rPr>
+      <w:rFonts w:cs="OpenSymbol"/>
+    </w:rPr>
+  </w:style>
+  <w:style w:type="character" w:customStyle="1" w:styleId="ListLabel34">
+    <w:name w:val="ListLabel 34"/>
+    <w:qFormat/>
+    <w:rPr>
+      <w:rFonts w:cs="OpenSymbol"/>
+    </w:rPr>
+  </w:style>
+  <w:style w:type="character" w:customStyle="1" w:styleId="ListLabel35">
+    <w:name w:val="ListLabel 35"/>
+    <w:qFormat/>
+    <w:rPr>
+      <w:rFonts w:eastAsia="Times New Roman" w:cs="Times New Roman"/>
+      <w:b w:val="0"/>
+      <w:i w:val="0"/>
+      <w:iCs w:val="0"/>
+      <w:caps w:val="0"/>
+      <w:smallCaps w:val="0"/>
+      <w:color w:val="222222"/>
+      <w:spacing w:val="0"/>
+      <w:position w:val="0"/>
+      <w:sz w:val="20"/>
+      <w:szCs w:val="20"/>
+      <w:highlight w:val="white"/>
+      <w:vertAlign w:val="baseline"/>
+    </w:rPr>
+  </w:style>
+  <w:style w:type="character" w:customStyle="1" w:styleId="ListLabel36">
+    <w:name w:val="ListLabel 36"/>
+    <w:qFormat/>
+    <w:rPr>
+      <w:rFonts w:eastAsia="Times New Roman" w:cs="Times New Roman"/>
+      <w:b w:val="0"/>
+      <w:bCs w:val="0"/>
+      <w:i w:val="0"/>
+      <w:iCs w:val="0"/>
+      <w:position w:val="0"/>
+      <w:sz w:val="20"/>
+      <w:highlight w:val="white"/>
+      <w:vertAlign w:val="baseline"/>
+    </w:rPr>
+  </w:style>
+  <w:style w:type="character" w:customStyle="1" w:styleId="ListLabel37">
+    <w:name w:val="ListLabel 37"/>
+    <w:qFormat/>
+    <w:rPr>
+      <w:rFonts w:eastAsia="Times New Roman" w:cs="Times New Roman"/>
+      <w:b w:val="0"/>
+      <w:bCs w:val="0"/>
+      <w:i/>
+      <w:iCs/>
+      <w:position w:val="0"/>
+      <w:sz w:val="20"/>
+      <w:highlight w:val="white"/>
+      <w:vertAlign w:val="baseline"/>
+    </w:rPr>
+  </w:style>
+  <w:style w:type="character" w:customStyle="1" w:styleId="ListLabel38">
+    <w:name w:val="ListLabel 38"/>
+    <w:qFormat/>
+    <w:rPr>
+      <w:rFonts w:cs="OpenSymbol"/>
+    </w:rPr>
+  </w:style>
+  <w:style w:type="character" w:customStyle="1" w:styleId="ListLabel39">
+    <w:name w:val="ListLabel 39"/>
+    <w:qFormat/>
+    <w:rPr>
+      <w:rFonts w:cs="OpenSymbol"/>
+    </w:rPr>
+  </w:style>
+  <w:style w:type="character" w:customStyle="1" w:styleId="ListLabel40">
+    <w:name w:val="ListLabel 40"/>
+    <w:qFormat/>
+    <w:rPr>
+      <w:rFonts w:cs="OpenSymbol"/>
+    </w:rPr>
+  </w:style>
+  <w:style w:type="character" w:customStyle="1" w:styleId="ListLabel41">
+    <w:name w:val="ListLabel 41"/>
+    <w:qFormat/>
+    <w:rPr>
+      <w:rFonts w:cs="OpenSymbol"/>
+    </w:rPr>
+  </w:style>
+  <w:style w:type="character" w:customStyle="1" w:styleId="ListLabel42">
+    <w:name w:val="ListLabel 42"/>
+    <w:qFormat/>
+    <w:rPr>
+      <w:rFonts w:cs="OpenSymbol"/>
+    </w:rPr>
+  </w:style>
+  <w:style w:type="character" w:customStyle="1" w:styleId="ListLabel43">
+    <w:name w:val="ListLabel 43"/>
+    <w:qFormat/>
+    <w:rPr>
+      <w:rFonts w:cs="OpenSymbol"/>
+    </w:rPr>
+  </w:style>
+  <w:style w:type="character" w:customStyle="1" w:styleId="ListLabel44">
+    <w:name w:val="ListLabel 44"/>
+    <w:qFormat/>
+    <w:rPr>
+      <w:rFonts w:cs="OpenSymbol"/>
+    </w:rPr>
+  </w:style>
+  <w:style w:type="character" w:customStyle="1" w:styleId="ListLabel45">
+    <w:name w:val="ListLabel 45"/>
+    <w:qFormat/>
+    <w:rPr>
+      <w:rFonts w:cs="OpenSymbol"/>
+    </w:rPr>
+  </w:style>
+  <w:style w:type="character" w:customStyle="1" w:styleId="ListLabel46">
+    <w:name w:val="ListLabel 46"/>
+    <w:qFormat/>
+    <w:rPr>
+      <w:rFonts w:cs="OpenSymbol"/>
+    </w:rPr>
+  </w:style>
+  <w:style w:type="character" w:customStyle="1" w:styleId="ListLabel47">
+    <w:name w:val="ListLabel 47"/>
+    <w:qFormat/>
+    <w:rPr>
+      <w:rFonts w:eastAsia="Times New Roman" w:cs="Times New Roman"/>
+      <w:b w:val="0"/>
+      <w:i w:val="0"/>
+      <w:iCs w:val="0"/>
+      <w:caps w:val="0"/>
+      <w:smallCaps w:val="0"/>
+      <w:color w:val="222222"/>
+      <w:spacing w:val="0"/>
+      <w:position w:val="0"/>
+      <w:sz w:val="20"/>
+      <w:szCs w:val="20"/>
+      <w:highlight w:val="white"/>
+      <w:vertAlign w:val="baseline"/>
+    </w:rPr>
+  </w:style>
+  <w:style w:type="character" w:customStyle="1" w:styleId="ListLabel48">
+    <w:name w:val="ListLabel 48"/>
+    <w:qFormat/>
+    <w:rPr>
+      <w:rFonts w:eastAsia="Times New Roman" w:cs="Times New Roman"/>
+      <w:b w:val="0"/>
+      <w:bCs w:val="0"/>
+      <w:i w:val="0"/>
+      <w:iCs w:val="0"/>
+      <w:position w:val="0"/>
+      <w:sz w:val="20"/>
+      <w:highlight w:val="white"/>
+      <w:vertAlign w:val="baseline"/>
+    </w:rPr>
+  </w:style>
+  <w:style w:type="character" w:customStyle="1" w:styleId="ListLabel49">
+    <w:name w:val="ListLabel 49"/>
+    <w:qFormat/>
+    <w:rPr>
+      <w:rFonts w:eastAsia="Times New Roman" w:cs="Times New Roman"/>
+      <w:b w:val="0"/>
+      <w:bCs w:val="0"/>
+      <w:i/>
+      <w:iCs/>
+      <w:position w:val="0"/>
+      <w:sz w:val="20"/>
+      <w:highlight w:val="white"/>
+      <w:vertAlign w:val="baseline"/>
+    </w:rPr>
+  </w:style>
+  <w:style w:type="character" w:customStyle="1" w:styleId="ListLabel50">
+    <w:name w:val="ListLabel 50"/>
+    <w:qFormat/>
+    <w:rPr>
+      <w:rFonts w:cs="OpenSymbol"/>
+    </w:rPr>
+  </w:style>
+  <w:style w:type="character" w:customStyle="1" w:styleId="ListLabel51">
+    <w:name w:val="ListLabel 51"/>
+    <w:qFormat/>
+    <w:rPr>
+      <w:rFonts w:cs="OpenSymbol"/>
+    </w:rPr>
+  </w:style>
+  <w:style w:type="character" w:customStyle="1" w:styleId="ListLabel52">
+    <w:name w:val="ListLabel 52"/>
+    <w:qFormat/>
+    <w:rPr>
+      <w:rFonts w:cs="OpenSymbol"/>
+    </w:rPr>
+  </w:style>
+  <w:style w:type="character" w:customStyle="1" w:styleId="ListLabel53">
+    <w:name w:val="ListLabel 53"/>
+    <w:qFormat/>
+    <w:rPr>
+      <w:rFonts w:cs="OpenSymbol"/>
+    </w:rPr>
+  </w:style>
+  <w:style w:type="character" w:customStyle="1" w:styleId="ListLabel54">
+    <w:name w:val="ListLabel 54"/>
+    <w:qFormat/>
+    <w:rPr>
+      <w:rFonts w:cs="OpenSymbol"/>
+    </w:rPr>
+  </w:style>
+  <w:style w:type="character" w:customStyle="1" w:styleId="ListLabel55">
+    <w:name w:val="ListLabel 55"/>
+    <w:qFormat/>
+    <w:rPr>
+      <w:rFonts w:cs="OpenSymbol"/>
+    </w:rPr>
+  </w:style>
+  <w:style w:type="character" w:customStyle="1" w:styleId="ListLabel56">
+    <w:name w:val="ListLabel 56"/>
+    <w:qFormat/>
+    <w:rPr>
+      <w:rFonts w:cs="OpenSymbol"/>
+    </w:rPr>
+  </w:style>
+  <w:style w:type="character" w:customStyle="1" w:styleId="ListLabel57">
+    <w:name w:val="ListLabel 57"/>
+    <w:qFormat/>
+    <w:rPr>
+      <w:rFonts w:cs="OpenSymbol"/>
+    </w:rPr>
+  </w:style>
+  <w:style w:type="character" w:customStyle="1" w:styleId="ListLabel58">
+    <w:name w:val="ListLabel 58"/>
+    <w:qFormat/>
+    <w:rPr>
+      <w:rFonts w:cs="OpenSymbol"/>
+    </w:rPr>
+  </w:style>
+  <w:style w:type="character" w:customStyle="1" w:styleId="ListLabel59">
+    <w:name w:val="ListLabel 59"/>
+    <w:qFormat/>
+    <w:rPr>
+      <w:rFonts w:eastAsia="Times New Roman" w:cs="Times New Roman"/>
+      <w:b w:val="0"/>
+      <w:i w:val="0"/>
+      <w:iCs w:val="0"/>
+      <w:caps w:val="0"/>
+      <w:smallCaps w:val="0"/>
+      <w:color w:val="222222"/>
+      <w:spacing w:val="0"/>
+      <w:position w:val="0"/>
+      <w:sz w:val="20"/>
+      <w:szCs w:val="20"/>
+      <w:highlight w:val="white"/>
+      <w:vertAlign w:val="baseline"/>
+    </w:rPr>
+  </w:style>
+  <w:style w:type="character" w:customStyle="1" w:styleId="ListLabel60">
+    <w:name w:val="ListLabel 60"/>
+    <w:qFormat/>
+    <w:rPr>
+      <w:rFonts w:eastAsia="Times New Roman" w:cs="Times New Roman"/>
+      <w:b w:val="0"/>
+      <w:bCs w:val="0"/>
+      <w:i w:val="0"/>
+      <w:iCs w:val="0"/>
+      <w:position w:val="0"/>
+      <w:sz w:val="20"/>
+      <w:highlight w:val="white"/>
+      <w:vertAlign w:val="baseline"/>
+    </w:rPr>
+  </w:style>
+  <w:style w:type="character" w:customStyle="1" w:styleId="ListLabel61">
+    <w:name w:val="ListLabel 61"/>
+    <w:qFormat/>
+    <w:rPr>
+      <w:rFonts w:eastAsia="Times New Roman" w:cs="Times New Roman"/>
+      <w:b w:val="0"/>
+      <w:bCs w:val="0"/>
+      <w:i/>
+      <w:iCs/>
+      <w:position w:val="0"/>
+      <w:sz w:val="20"/>
+      <w:highlight w:val="white"/>
+      <w:vertAlign w:val="baseline"/>
+    </w:rPr>
+  </w:style>
+  <w:style w:type="character" w:customStyle="1" w:styleId="ListLabel62">
+    <w:name w:val="ListLabel 62"/>
+    <w:qFormat/>
+    <w:rPr>
+      <w:rFonts w:cs="OpenSymbol"/>
+    </w:rPr>
+  </w:style>
+  <w:style w:type="character" w:customStyle="1" w:styleId="ListLabel63">
+    <w:name w:val="ListLabel 63"/>
+    <w:qFormat/>
+    <w:rPr>
+      <w:rFonts w:cs="OpenSymbol"/>
+    </w:rPr>
+  </w:style>
+  <w:style w:type="character" w:customStyle="1" w:styleId="ListLabel64">
+    <w:name w:val="ListLabel 64"/>
+    <w:qFormat/>
+    <w:rPr>
+      <w:rFonts w:cs="OpenSymbol"/>
+    </w:rPr>
+  </w:style>
+  <w:style w:type="character" w:customStyle="1" w:styleId="ListLabel65">
+    <w:name w:val="ListLabel 65"/>
+    <w:qFormat/>
+    <w:rPr>
+      <w:rFonts w:cs="OpenSymbol"/>
+    </w:rPr>
+  </w:style>
+  <w:style w:type="character" w:customStyle="1" w:styleId="ListLabel66">
+    <w:name w:val="ListLabel 66"/>
+    <w:qFormat/>
+    <w:rPr>
+      <w:rFonts w:cs="OpenSymbol"/>
+    </w:rPr>
+  </w:style>
+  <w:style w:type="character" w:customStyle="1" w:styleId="ListLabel67">
+    <w:name w:val="ListLabel 67"/>
+    <w:qFormat/>
+    <w:rPr>
+      <w:rFonts w:cs="OpenSymbol"/>
+    </w:rPr>
+  </w:style>
+  <w:style w:type="character" w:customStyle="1" w:styleId="ListLabel68">
+    <w:name w:val="ListLabel 68"/>
+    <w:qFormat/>
+    <w:rPr>
+      <w:rFonts w:cs="OpenSymbol"/>
+    </w:rPr>
+  </w:style>
+  <w:style w:type="character" w:customStyle="1" w:styleId="ListLabel69">
+    <w:name w:val="ListLabel 69"/>
+    <w:qFormat/>
+    <w:rPr>
+      <w:rFonts w:cs="OpenSymbol"/>
+    </w:rPr>
+  </w:style>
+  <w:style w:type="character" w:customStyle="1" w:styleId="ListLabel70">
+    <w:name w:val="ListLabel 70"/>
+    <w:qFormat/>
+    <w:rPr>
+      <w:rFonts w:cs="OpenSymbol"/>
+    </w:rPr>
+  </w:style>
+  <w:style w:type="character" w:customStyle="1" w:styleId="ListLabel71">
+    <w:name w:val="ListLabel 71"/>
+    <w:qFormat/>
+    <w:rPr>
+      <w:rFonts w:eastAsia="Times New Roman" w:cs="Times New Roman"/>
+      <w:b w:val="0"/>
+      <w:i w:val="0"/>
+      <w:iCs w:val="0"/>
+      <w:caps w:val="0"/>
+      <w:smallCaps w:val="0"/>
+      <w:color w:val="222222"/>
+      <w:spacing w:val="0"/>
+      <w:position w:val="0"/>
+      <w:sz w:val="20"/>
+      <w:szCs w:val="20"/>
+      <w:highlight w:val="white"/>
+      <w:vertAlign w:val="baseline"/>
+    </w:rPr>
+  </w:style>
+  <w:style w:type="character" w:customStyle="1" w:styleId="ListLabel72">
+    <w:name w:val="ListLabel 72"/>
+    <w:qFormat/>
+    <w:rPr>
+      <w:rFonts w:eastAsia="Times New Roman" w:cs="Times New Roman"/>
+      <w:b w:val="0"/>
+      <w:bCs w:val="0"/>
+      <w:i w:val="0"/>
+      <w:iCs w:val="0"/>
+      <w:position w:val="0"/>
+      <w:sz w:val="20"/>
+      <w:highlight w:val="white"/>
+      <w:vertAlign w:val="baseline"/>
+    </w:rPr>
+  </w:style>
+  <w:style w:type="character" w:customStyle="1" w:styleId="ListLabel73">
+    <w:name w:val="ListLabel 73"/>
+    <w:qFormat/>
+    <w:rPr>
+      <w:rFonts w:eastAsia="Times New Roman" w:cs="Times New Roman"/>
+      <w:b w:val="0"/>
+      <w:bCs w:val="0"/>
+      <w:i/>
+      <w:iCs/>
+      <w:position w:val="0"/>
+      <w:sz w:val="20"/>
+      <w:highlight w:val="white"/>
+      <w:vertAlign w:val="baseline"/>
+    </w:rPr>
+  </w:style>
+  <w:style w:type="character" w:customStyle="1" w:styleId="ListLabel74">
+    <w:name w:val="ListLabel 74"/>
+    <w:qFormat/>
+    <w:rPr>
+      <w:rFonts w:cs="OpenSymbol"/>
+    </w:rPr>
+  </w:style>
+  <w:style w:type="character" w:customStyle="1" w:styleId="ListLabel75">
+    <w:name w:val="ListLabel 75"/>
+    <w:qFormat/>
+    <w:rPr>
+      <w:rFonts w:cs="OpenSymbol"/>
+    </w:rPr>
+  </w:style>
+  <w:style w:type="character" w:customStyle="1" w:styleId="ListLabel76">
+    <w:name w:val="ListLabel 76"/>
+    <w:qFormat/>
+    <w:rPr>
+      <w:rFonts w:cs="OpenSymbol"/>
+    </w:rPr>
+  </w:style>
+  <w:style w:type="character" w:customStyle="1" w:styleId="ListLabel77">
+    <w:name w:val="ListLabel 77"/>
+    <w:qFormat/>
+    <w:rPr>
+      <w:rFonts w:cs="OpenSymbol"/>
+    </w:rPr>
+  </w:style>
+  <w:style w:type="character" w:customStyle="1" w:styleId="ListLabel78">
+    <w:name w:val="ListLabel 78"/>
+    <w:qFormat/>
+    <w:rPr>
+      <w:rFonts w:cs="OpenSymbol"/>
+    </w:rPr>
+  </w:style>
+  <w:style w:type="character" w:customStyle="1" w:styleId="ListLabel79">
+    <w:name w:val="ListLabel 79"/>
+    <w:qFormat/>
+    <w:rPr>
+      <w:rFonts w:cs="OpenSymbol"/>
+    </w:rPr>
+  </w:style>
+  <w:style w:type="character" w:customStyle="1" w:styleId="ListLabel80">
+    <w:name w:val="ListLabel 80"/>
+    <w:qFormat/>
+    <w:rPr>
+      <w:rFonts w:cs="OpenSymbol"/>
+    </w:rPr>
+  </w:style>
+  <w:style w:type="character" w:customStyle="1" w:styleId="ListLabel81">
+    <w:name w:val="ListLabel 81"/>
+    <w:qFormat/>
+    <w:rPr>
+      <w:rFonts w:cs="OpenSymbol"/>
+    </w:rPr>
+  </w:style>
+  <w:style w:type="character" w:customStyle="1" w:styleId="ListLabel82">
+    <w:name w:val="ListLabel 82"/>
+    <w:qFormat/>
+    <w:rPr>
+      <w:rFonts w:cs="OpenSymbol"/>
+    </w:rPr>
+  </w:style>
+  <w:style w:type="character" w:customStyle="1" w:styleId="ListLabel83">
+    <w:name w:val="ListLabel 83"/>
+    <w:qFormat/>
+    <w:rPr>
+      <w:rFonts w:eastAsia="Times New Roman" w:cs="Times New Roman"/>
+      <w:b w:val="0"/>
+      <w:i w:val="0"/>
+      <w:iCs w:val="0"/>
+      <w:caps w:val="0"/>
+      <w:smallCaps w:val="0"/>
+      <w:color w:val="222222"/>
+      <w:spacing w:val="0"/>
+      <w:position w:val="0"/>
+      <w:sz w:val="20"/>
+      <w:szCs w:val="20"/>
+      <w:highlight w:val="white"/>
+      <w:vertAlign w:val="baseline"/>
+    </w:rPr>
+  </w:style>
+  <w:style w:type="character" w:customStyle="1" w:styleId="ListLabel84">
+    <w:name w:val="ListLabel 84"/>
+    <w:qFormat/>
+    <w:rPr>
+      <w:rFonts w:eastAsia="Times New Roman" w:cs="Times New Roman"/>
+      <w:b w:val="0"/>
+      <w:bCs w:val="0"/>
+      <w:i w:val="0"/>
+      <w:iCs w:val="0"/>
+      <w:position w:val="0"/>
+      <w:sz w:val="20"/>
+      <w:highlight w:val="white"/>
+      <w:vertAlign w:val="baseline"/>
+    </w:rPr>
+  </w:style>
+  <w:style w:type="character" w:customStyle="1" w:styleId="ListLabel85">
+    <w:name w:val="ListLabel 85"/>
+    <w:qFormat/>
+    <w:rPr>
+      <w:rFonts w:eastAsia="Times New Roman" w:cs="Times New Roman"/>
+      <w:b w:val="0"/>
+      <w:bCs w:val="0"/>
+      <w:i/>
+      <w:iCs/>
+      <w:position w:val="0"/>
+      <w:sz w:val="20"/>
+      <w:highlight w:val="white"/>
+      <w:vertAlign w:val="baseline"/>
+    </w:rPr>
+  </w:style>
+  <w:style w:type="character" w:customStyle="1" w:styleId="ListLabel86">
+    <w:name w:val="ListLabel 86"/>
+    <w:qFormat/>
+    <w:rPr>
+      <w:rFonts w:cs="OpenSymbol"/>
+    </w:rPr>
+  </w:style>
+  <w:style w:type="character" w:customStyle="1" w:styleId="ListLabel87">
+    <w:name w:val="ListLabel 87"/>
+    <w:qFormat/>
+    <w:rPr>
+      <w:rFonts w:cs="OpenSymbol"/>
+    </w:rPr>
+  </w:style>
+  <w:style w:type="character" w:customStyle="1" w:styleId="ListLabel88">
+    <w:name w:val="ListLabel 88"/>
+    <w:qFormat/>
+    <w:rPr>
+      <w:rFonts w:cs="OpenSymbol"/>
+    </w:rPr>
+  </w:style>
+  <w:style w:type="character" w:customStyle="1" w:styleId="ListLabel89">
+    <w:name w:val="ListLabel 89"/>
+    <w:qFormat/>
+    <w:rPr>
+      <w:rFonts w:cs="OpenSymbol"/>
+    </w:rPr>
+  </w:style>
+  <w:style w:type="character" w:customStyle="1" w:styleId="ListLabel90">
+    <w:name w:val="ListLabel 90"/>
+    <w:qFormat/>
+    <w:rPr>
+      <w:rFonts w:cs="OpenSymbol"/>
+    </w:rPr>
+  </w:style>
+  <w:style w:type="character" w:customStyle="1" w:styleId="ListLabel91">
+    <w:name w:val="ListLabel 91"/>
+    <w:qFormat/>
+    <w:rPr>
+      <w:rFonts w:cs="OpenSymbol"/>
+    </w:rPr>
+  </w:style>
+  <w:style w:type="character" w:customStyle="1" w:styleId="ListLabel92">
+    <w:name w:val="ListLabel 92"/>
+    <w:qFormat/>
+    <w:rPr>
+      <w:rFonts w:cs="OpenSymbol"/>
+    </w:rPr>
+  </w:style>
+  <w:style w:type="character" w:customStyle="1" w:styleId="ListLabel93">
+    <w:name w:val="ListLabel 93"/>
+    <w:qFormat/>
+    <w:rPr>
+      <w:rFonts w:cs="OpenSymbol"/>
+    </w:rPr>
+  </w:style>
+  <w:style w:type="character" w:customStyle="1" w:styleId="ListLabel94">
+    <w:name w:val="ListLabel 94"/>
+    <w:qFormat/>
+    <w:rPr>
+      <w:rFonts w:cs="OpenSymbol"/>
+    </w:rPr>
+  </w:style>
+  <w:style w:type="character" w:customStyle="1" w:styleId="ListLabel95">
+    <w:name w:val="ListLabel 95"/>
+    <w:qFormat/>
+    <w:rPr>
+      <w:rFonts w:eastAsia="Times New Roman" w:cs="Times New Roman"/>
+      <w:b w:val="0"/>
+      <w:i w:val="0"/>
+      <w:iCs w:val="0"/>
+      <w:caps w:val="0"/>
+      <w:smallCaps w:val="0"/>
+      <w:color w:val="222222"/>
+      <w:spacing w:val="0"/>
+      <w:position w:val="0"/>
+      <w:sz w:val="20"/>
+      <w:szCs w:val="20"/>
+      <w:highlight w:val="white"/>
+      <w:vertAlign w:val="baseline"/>
+    </w:rPr>
+  </w:style>
+  <w:style w:type="character" w:customStyle="1" w:styleId="ListLabel96">
+    <w:name w:val="ListLabel 96"/>
+    <w:qFormat/>
+    <w:rPr>
+      <w:rFonts w:eastAsia="Times New Roman" w:cs="Times New Roman"/>
+      <w:b w:val="0"/>
+      <w:bCs w:val="0"/>
+      <w:i w:val="0"/>
+      <w:iCs w:val="0"/>
+      <w:position w:val="0"/>
+      <w:sz w:val="20"/>
+      <w:highlight w:val="white"/>
+      <w:vertAlign w:val="baseline"/>
+    </w:rPr>
+  </w:style>
+  <w:style w:type="character" w:customStyle="1" w:styleId="ListLabel97">
+    <w:name w:val="ListLabel 97"/>
+    <w:qFormat/>
+    <w:rPr>
+      <w:rFonts w:eastAsia="Times New Roman" w:cs="Times New Roman"/>
+      <w:b w:val="0"/>
+      <w:bCs w:val="0"/>
+      <w:i/>
+      <w:iCs/>
+      <w:position w:val="0"/>
+      <w:sz w:val="20"/>
+      <w:highlight w:val="white"/>
+      <w:vertAlign w:val="baseline"/>
+    </w:rPr>
+  </w:style>
+  <w:style w:type="character" w:customStyle="1" w:styleId="ListLabel98">
+    <w:name w:val="ListLabel 98"/>
+    <w:qFormat/>
+    <w:rPr>
+      <w:rFonts w:cs="OpenSymbol"/>
+    </w:rPr>
+  </w:style>
+  <w:style w:type="character" w:customStyle="1" w:styleId="ListLabel99">
+    <w:name w:val="ListLabel 99"/>
+    <w:qFormat/>
+    <w:rPr>
+      <w:rFonts w:cs="OpenSymbol"/>
+    </w:rPr>
+  </w:style>
+  <w:style w:type="character" w:customStyle="1" w:styleId="ListLabel100">
+    <w:name w:val="ListLabel 100"/>
+    <w:qFormat/>
+    <w:rPr>
+      <w:rFonts w:cs="OpenSymbol"/>
+    </w:rPr>
+  </w:style>
+  <w:style w:type="character" w:customStyle="1" w:styleId="ListLabel101">
+    <w:name w:val="ListLabel 101"/>
+    <w:qFormat/>
+    <w:rPr>
+      <w:rFonts w:cs="OpenSymbol"/>
+    </w:rPr>
+  </w:style>
+  <w:style w:type="character" w:customStyle="1" w:styleId="ListLabel102">
+    <w:name w:val="ListLabel 102"/>
+    <w:qFormat/>
+    <w:rPr>
+      <w:rFonts w:cs="OpenSymbol"/>
+    </w:rPr>
+  </w:style>
+  <w:style w:type="character" w:customStyle="1" w:styleId="ListLabel103">
+    <w:name w:val="ListLabel 103"/>
+    <w:qFormat/>
+    <w:rPr>
+      <w:rFonts w:cs="OpenSymbol"/>
+    </w:rPr>
+  </w:style>
+  <w:style w:type="character" w:customStyle="1" w:styleId="ListLabel104">
+    <w:name w:val="ListLabel 104"/>
+    <w:qFormat/>
+    <w:rPr>
+      <w:rFonts w:cs="OpenSymbol"/>
+    </w:rPr>
+  </w:style>
+  <w:style w:type="character" w:customStyle="1" w:styleId="ListLabel105">
+    <w:name w:val="ListLabel 105"/>
+    <w:qFormat/>
+    <w:rPr>
+      <w:rFonts w:cs="OpenSymbol"/>
+    </w:rPr>
+  </w:style>
+  <w:style w:type="character" w:customStyle="1" w:styleId="ListLabel106">
+    <w:name w:val="ListLabel 106"/>
+    <w:qFormat/>
+    <w:rPr>
+      <w:rFonts w:cs="OpenSymbol"/>
+    </w:rPr>
+  </w:style>
+  <w:style w:type="character" w:customStyle="1" w:styleId="ListLabel107">
+    <w:name w:val="ListLabel 107"/>
+    <w:qFormat/>
+    <w:rPr>
+      <w:rFonts w:eastAsia="Times New Roman" w:cs="Times New Roman"/>
+      <w:b w:val="0"/>
+      <w:i w:val="0"/>
+      <w:iCs w:val="0"/>
+      <w:caps w:val="0"/>
+      <w:smallCaps w:val="0"/>
+      <w:color w:val="222222"/>
+      <w:spacing w:val="0"/>
+      <w:position w:val="0"/>
+      <w:sz w:val="20"/>
+      <w:szCs w:val="20"/>
+      <w:highlight w:val="white"/>
+      <w:vertAlign w:val="baseline"/>
+    </w:rPr>
+  </w:style>
+  <w:style w:type="character" w:customStyle="1" w:styleId="ListLabel108">
+    <w:name w:val="ListLabel 108"/>
+    <w:qFormat/>
+    <w:rPr>
+      <w:rFonts w:eastAsia="Times New Roman" w:cs="Times New Roman"/>
+      <w:b w:val="0"/>
+      <w:bCs w:val="0"/>
+      <w:i w:val="0"/>
+      <w:iCs w:val="0"/>
+      <w:position w:val="0"/>
+      <w:sz w:val="20"/>
+      <w:highlight w:val="white"/>
+      <w:vertAlign w:val="baseline"/>
+    </w:rPr>
+  </w:style>
+  <w:style w:type="character" w:customStyle="1" w:styleId="ListLabel109">
+    <w:name w:val="ListLabel 109"/>
+    <w:qFormat/>
+    <w:rPr>
+      <w:rFonts w:eastAsia="Times New Roman" w:cs="Times New Roman"/>
+      <w:b w:val="0"/>
+      <w:bCs w:val="0"/>
+      <w:i/>
+      <w:iCs/>
+      <w:position w:val="0"/>
+      <w:sz w:val="20"/>
+      <w:highlight w:val="white"/>
+      <w:vertAlign w:val="baseline"/>
+    </w:rPr>
+  </w:style>
+  <w:style w:type="character" w:customStyle="1" w:styleId="ListLabel110">
+    <w:name w:val="ListLabel 110"/>
+    <w:qFormat/>
+    <w:rPr>
+      <w:rFonts w:cs="OpenSymbol"/>
+    </w:rPr>
+  </w:style>
+  <w:style w:type="character" w:customStyle="1" w:styleId="ListLabel111">
+    <w:name w:val="ListLabel 111"/>
+    <w:qFormat/>
+    <w:rPr>
+      <w:rFonts w:cs="OpenSymbol"/>
+    </w:rPr>
+  </w:style>
+  <w:style w:type="character" w:customStyle="1" w:styleId="ListLabel112">
+    <w:name w:val="ListLabel 112"/>
+    <w:qFormat/>
+    <w:rPr>
+      <w:rFonts w:cs="OpenSymbol"/>
+    </w:rPr>
+  </w:style>
+  <w:style w:type="character" w:customStyle="1" w:styleId="ListLabel113">
+    <w:name w:val="ListLabel 113"/>
+    <w:qFormat/>
+    <w:rPr>
+      <w:rFonts w:cs="OpenSymbol"/>
+    </w:rPr>
+  </w:style>
+  <w:style w:type="character" w:customStyle="1" w:styleId="ListLabel114">
+    <w:name w:val="ListLabel 114"/>
+    <w:qFormat/>
+    <w:rPr>
+      <w:rFonts w:cs="OpenSymbol"/>
+    </w:rPr>
+  </w:style>
+  <w:style w:type="character" w:customStyle="1" w:styleId="ListLabel115">
+    <w:name w:val="ListLabel 115"/>
+    <w:qFormat/>
+    <w:rPr>
+      <w:rFonts w:cs="OpenSymbol"/>
+    </w:rPr>
+  </w:style>
+  <w:style w:type="character" w:customStyle="1" w:styleId="ListLabel116">
+    <w:name w:val="ListLabel 116"/>
+    <w:qFormat/>
+    <w:rPr>
+      <w:rFonts w:cs="OpenSymbol"/>
+    </w:rPr>
+  </w:style>
+  <w:style w:type="character" w:customStyle="1" w:styleId="ListLabel117">
+    <w:name w:val="ListLabel 117"/>
+    <w:qFormat/>
+    <w:rPr>
+      <w:rFonts w:cs="OpenSymbol"/>
+    </w:rPr>
+  </w:style>
+  <w:style w:type="character" w:customStyle="1" w:styleId="ListLabel118">
+    <w:name w:val="ListLabel 118"/>
+    <w:qFormat/>
+    <w:rPr>
+      <w:rFonts w:cs="OpenSymbol"/>
+    </w:rPr>
+  </w:style>
+  <w:style w:type="character" w:customStyle="1" w:styleId="ListLabel119">
+    <w:name w:val="ListLabel 119"/>
+    <w:qFormat/>
+    <w:rPr>
+      <w:rFonts w:eastAsia="Times New Roman" w:cs="Times New Roman"/>
+      <w:b w:val="0"/>
+      <w:i w:val="0"/>
+      <w:iCs w:val="0"/>
+      <w:caps w:val="0"/>
+      <w:smallCaps w:val="0"/>
+      <w:color w:val="222222"/>
+      <w:spacing w:val="0"/>
+      <w:position w:val="0"/>
+      <w:sz w:val="20"/>
+      <w:szCs w:val="20"/>
+      <w:highlight w:val="white"/>
+      <w:vertAlign w:val="baseline"/>
+    </w:rPr>
+  </w:style>
+  <w:style w:type="character" w:customStyle="1" w:styleId="ListLabel120">
+    <w:name w:val="ListLabel 120"/>
+    <w:qFormat/>
+    <w:rPr>
+      <w:rFonts w:eastAsia="Times New Roman" w:cs="Times New Roman"/>
+      <w:b w:val="0"/>
+      <w:bCs w:val="0"/>
+      <w:i w:val="0"/>
+      <w:iCs w:val="0"/>
+      <w:position w:val="0"/>
+      <w:sz w:val="20"/>
+      <w:highlight w:val="white"/>
+      <w:vertAlign w:val="baseline"/>
+    </w:rPr>
+  </w:style>
+  <w:style w:type="character" w:customStyle="1" w:styleId="ListLabel121">
+    <w:name w:val="ListLabel 121"/>
+    <w:qFormat/>
+    <w:rPr>
+      <w:rFonts w:eastAsia="Times New Roman" w:cs="Times New Roman"/>
+      <w:b w:val="0"/>
+      <w:bCs w:val="0"/>
+      <w:i/>
+      <w:iCs/>
+      <w:position w:val="0"/>
+      <w:sz w:val="20"/>
+      <w:highlight w:val="white"/>
+      <w:vertAlign w:val="baseline"/>
+    </w:rPr>
+  </w:style>
+  <w:style w:type="character" w:customStyle="1" w:styleId="ListLabel122">
+    <w:name w:val="ListLabel 122"/>
+    <w:qFormat/>
+    <w:rPr>
+      <w:rFonts w:cs="OpenSymbol"/>
+    </w:rPr>
+  </w:style>
+  <w:style w:type="character" w:customStyle="1" w:styleId="ListLabel123">
+    <w:name w:val="ListLabel 123"/>
+    <w:qFormat/>
+    <w:rPr>
+      <w:rFonts w:cs="OpenSymbol"/>
+    </w:rPr>
+  </w:style>
+  <w:style w:type="character" w:customStyle="1" w:styleId="ListLabel124">
+    <w:name w:val="ListLabel 124"/>
+    <w:qFormat/>
+    <w:rPr>
+      <w:rFonts w:cs="OpenSymbol"/>
+    </w:rPr>
+  </w:style>
+  <w:style w:type="character" w:customStyle="1" w:styleId="ListLabel125">
+    <w:name w:val="ListLabel 125"/>
+    <w:qFormat/>
+    <w:rPr>
+      <w:rFonts w:cs="OpenSymbol"/>
+    </w:rPr>
+  </w:style>
+  <w:style w:type="character" w:customStyle="1" w:styleId="ListLabel126">
+    <w:name w:val="ListLabel 126"/>
+    <w:qFormat/>
+    <w:rPr>
+      <w:rFonts w:cs="OpenSymbol"/>
+    </w:rPr>
+  </w:style>
+  <w:style w:type="character" w:customStyle="1" w:styleId="ListLabel127">
+    <w:name w:val="ListLabel 127"/>
+    <w:qFormat/>
+    <w:rPr>
+      <w:rFonts w:cs="OpenSymbol"/>
+    </w:rPr>
+  </w:style>
+  <w:style w:type="character" w:customStyle="1" w:styleId="ListLabel128">
+    <w:name w:val="ListLabel 128"/>
+    <w:qFormat/>
+    <w:rPr>
+      <w:rFonts w:cs="OpenSymbol"/>
+    </w:rPr>
+  </w:style>
+  <w:style w:type="character" w:customStyle="1" w:styleId="ListLabel129">
+    <w:name w:val="ListLabel 129"/>
+    <w:qFormat/>
+    <w:rPr>
+      <w:rFonts w:cs="OpenSymbol"/>
+    </w:rPr>
+  </w:style>
+  <w:style w:type="character" w:customStyle="1" w:styleId="ListLabel130">
+    <w:name w:val="ListLabel 130"/>
+    <w:qFormat/>
+    <w:rPr>
+      <w:rFonts w:cs="OpenSymbol"/>
+    </w:rPr>
+  </w:style>
+  <w:style w:type="character" w:customStyle="1" w:styleId="ListLabel131">
+    <w:name w:val="ListLabel 131"/>
+    <w:qFormat/>
+    <w:rPr>
+      <w:rFonts w:eastAsia="Times New Roman" w:cs="Times New Roman"/>
+      <w:b w:val="0"/>
+      <w:i w:val="0"/>
+      <w:iCs w:val="0"/>
+      <w:caps w:val="0"/>
+      <w:smallCaps w:val="0"/>
+      <w:color w:val="222222"/>
+      <w:spacing w:val="0"/>
+      <w:position w:val="0"/>
+      <w:sz w:val="20"/>
+      <w:szCs w:val="20"/>
+      <w:highlight w:val="white"/>
+      <w:vertAlign w:val="baseline"/>
+    </w:rPr>
+  </w:style>
+  <w:style w:type="character" w:customStyle="1" w:styleId="ListLabel132">
+    <w:name w:val="ListLabel 132"/>
+    <w:qFormat/>
+    <w:rPr>
+      <w:rFonts w:eastAsia="Times New Roman" w:cs="Times New Roman"/>
+      <w:b w:val="0"/>
+      <w:bCs w:val="0"/>
+      <w:i w:val="0"/>
+      <w:iCs w:val="0"/>
+      <w:position w:val="0"/>
+      <w:sz w:val="20"/>
+      <w:highlight w:val="white"/>
+      <w:vertAlign w:val="baseline"/>
+    </w:rPr>
+  </w:style>
+  <w:style w:type="character" w:customStyle="1" w:styleId="ListLabel133">
+    <w:name w:val="ListLabel 133"/>
+    <w:qFormat/>
+    <w:rPr>
+      <w:rFonts w:eastAsia="Times New Roman" w:cs="Times New Roman"/>
+      <w:b w:val="0"/>
+      <w:bCs w:val="0"/>
+      <w:i/>
+      <w:iCs/>
+      <w:position w:val="0"/>
+      <w:sz w:val="20"/>
+      <w:highlight w:val="white"/>
+      <w:vertAlign w:val="baseline"/>
+    </w:rPr>
+  </w:style>
+  <w:style w:type="character" w:customStyle="1" w:styleId="ListLabel134">
+    <w:name w:val="ListLabel 134"/>
+    <w:qFormat/>
+    <w:rPr>
+      <w:rFonts w:cs="OpenSymbol"/>
+    </w:rPr>
+  </w:style>
+  <w:style w:type="character" w:customStyle="1" w:styleId="ListLabel135">
+    <w:name w:val="ListLabel 135"/>
+    <w:qFormat/>
+    <w:rPr>
+      <w:rFonts w:cs="OpenSymbol"/>
+    </w:rPr>
+  </w:style>
+  <w:style w:type="character" w:customStyle="1" w:styleId="ListLabel136">
+    <w:name w:val="ListLabel 136"/>
+    <w:qFormat/>
+    <w:rPr>
+      <w:rFonts w:cs="OpenSymbol"/>
+    </w:rPr>
+  </w:style>
+  <w:style w:type="character" w:customStyle="1" w:styleId="ListLabel137">
+    <w:name w:val="ListLabel 137"/>
+    <w:qFormat/>
+    <w:rPr>
+      <w:rFonts w:cs="OpenSymbol"/>
+    </w:rPr>
+  </w:style>
+  <w:style w:type="character" w:customStyle="1" w:styleId="ListLabel138">
+    <w:name w:val="ListLabel 138"/>
+    <w:qFormat/>
+    <w:rPr>
+      <w:rFonts w:cs="OpenSymbol"/>
+    </w:rPr>
+  </w:style>
+  <w:style w:type="character" w:customStyle="1" w:styleId="ListLabel139">
+    <w:name w:val="ListLabel 139"/>
+    <w:qFormat/>
+    <w:rPr>
+      <w:rFonts w:cs="OpenSymbol"/>
+    </w:rPr>
+  </w:style>
+  <w:style w:type="character" w:customStyle="1" w:styleId="ListLabel140">
+    <w:name w:val="ListLabel 140"/>
+    <w:qFormat/>
+    <w:rPr>
+      <w:rFonts w:cs="OpenSymbol"/>
+    </w:rPr>
+  </w:style>
+  <w:style w:type="character" w:customStyle="1" w:styleId="ListLabel141">
+    <w:name w:val="ListLabel 141"/>
+    <w:qFormat/>
+    <w:rPr>
+      <w:rFonts w:cs="OpenSymbol"/>
+    </w:rPr>
+  </w:style>
+  <w:style w:type="character" w:customStyle="1" w:styleId="ListLabel142">
+    <w:name w:val="ListLabel 142"/>
+    <w:qFormat/>
+    <w:rPr>
+      <w:rFonts w:cs="OpenSymbol"/>
+    </w:rPr>
+  </w:style>
+  <w:style w:type="character" w:customStyle="1" w:styleId="ListLabel143">
+    <w:name w:val="ListLabel 143"/>
+    <w:qFormat/>
+    <w:rPr>
+      <w:rFonts w:eastAsia="Times New Roman" w:cs="Times New Roman"/>
+      <w:b w:val="0"/>
+      <w:i w:val="0"/>
+      <w:iCs w:val="0"/>
+      <w:caps w:val="0"/>
+      <w:smallCaps w:val="0"/>
+      <w:color w:val="222222"/>
+      <w:spacing w:val="0"/>
+      <w:position w:val="0"/>
+      <w:sz w:val="20"/>
+      <w:szCs w:val="20"/>
+      <w:highlight w:val="white"/>
+      <w:vertAlign w:val="baseline"/>
+    </w:rPr>
+  </w:style>
+  <w:style w:type="character" w:customStyle="1" w:styleId="ListLabel144">
+    <w:name w:val="ListLabel 144"/>
+    <w:qFormat/>
+    <w:rPr>
+      <w:rFonts w:eastAsia="Times New Roman" w:cs="Times New Roman"/>
+      <w:b w:val="0"/>
+      <w:bCs w:val="0"/>
+      <w:i w:val="0"/>
+      <w:iCs w:val="0"/>
+      <w:position w:val="0"/>
+      <w:sz w:val="20"/>
+      <w:highlight w:val="white"/>
+      <w:vertAlign w:val="baseline"/>
+    </w:rPr>
+  </w:style>
+  <w:style w:type="character" w:customStyle="1" w:styleId="ListLabel145">
+    <w:name w:val="ListLabel 145"/>
+    <w:qFormat/>
+    <w:rPr>
+      <w:rFonts w:eastAsia="Times New Roman" w:cs="Times New Roman"/>
+      <w:b w:val="0"/>
+      <w:bCs w:val="0"/>
+      <w:i/>
+      <w:iCs/>
+      <w:position w:val="0"/>
+      <w:sz w:val="20"/>
+      <w:highlight w:val="white"/>
+      <w:vertAlign w:val="baseline"/>
+    </w:rPr>
+  </w:style>
+  <w:style w:type="character" w:customStyle="1" w:styleId="ListLabel146">
+    <w:name w:val="ListLabel 146"/>
+    <w:qFormat/>
+    <w:rPr>
+      <w:rFonts w:cs="OpenSymbol"/>
+    </w:rPr>
+  </w:style>
+  <w:style w:type="character" w:customStyle="1" w:styleId="ListLabel147">
+    <w:name w:val="ListLabel 147"/>
+    <w:qFormat/>
+    <w:rPr>
+      <w:rFonts w:cs="OpenSymbol"/>
+    </w:rPr>
+  </w:style>
+  <w:style w:type="character" w:customStyle="1" w:styleId="ListLabel148">
+    <w:name w:val="ListLabel 148"/>
+    <w:qFormat/>
+    <w:rPr>
+      <w:rFonts w:cs="OpenSymbol"/>
+    </w:rPr>
+  </w:style>
+  <w:style w:type="character" w:customStyle="1" w:styleId="ListLabel149">
+    <w:name w:val="ListLabel 149"/>
+    <w:qFormat/>
+    <w:rPr>
+      <w:rFonts w:cs="OpenSymbol"/>
+    </w:rPr>
+  </w:style>
+  <w:style w:type="character" w:customStyle="1" w:styleId="ListLabel150">
+    <w:name w:val="ListLabel 150"/>
+    <w:qFormat/>
+    <w:rPr>
+      <w:rFonts w:cs="OpenSymbol"/>
+    </w:rPr>
+  </w:style>
+  <w:style w:type="character" w:customStyle="1" w:styleId="ListLabel151">
+    <w:name w:val="ListLabel 151"/>
+    <w:qFormat/>
+    <w:rPr>
+      <w:rFonts w:cs="OpenSymbol"/>
+    </w:rPr>
+  </w:style>
+  <w:style w:type="character" w:customStyle="1" w:styleId="ListLabel152">
+    <w:name w:val="ListLabel 152"/>
+    <w:qFormat/>
+    <w:rPr>
+      <w:rFonts w:cs="OpenSymbol"/>
+    </w:rPr>
+  </w:style>
+  <w:style w:type="character" w:customStyle="1" w:styleId="ListLabel153">
+    <w:name w:val="ListLabel 153"/>
+    <w:qFormat/>
+    <w:rPr>
+      <w:rFonts w:cs="OpenSymbol"/>
+    </w:rPr>
+  </w:style>
+  <w:style w:type="character" w:customStyle="1" w:styleId="ListLabel154">
+    <w:name w:val="ListLabel 154"/>
+    <w:qFormat/>
+    <w:rPr>
+      <w:rFonts w:cs="OpenSymbol"/>
+    </w:rPr>
+  </w:style>
+  <w:style w:type="character" w:customStyle="1" w:styleId="ListLabel155">
+    <w:name w:val="ListLabel 155"/>
+    <w:qFormat/>
+    <w:rPr>
+      <w:rFonts w:eastAsia="Times New Roman" w:cs="Times New Roman"/>
+      <w:b w:val="0"/>
+      <w:i w:val="0"/>
+      <w:iCs w:val="0"/>
+      <w:caps w:val="0"/>
+      <w:smallCaps w:val="0"/>
+      <w:color w:val="222222"/>
+      <w:spacing w:val="0"/>
+      <w:position w:val="0"/>
+      <w:sz w:val="20"/>
+      <w:szCs w:val="20"/>
+      <w:highlight w:val="white"/>
+      <w:vertAlign w:val="baseline"/>
+    </w:rPr>
+  </w:style>
+  <w:style w:type="character" w:customStyle="1" w:styleId="ListLabel156">
+    <w:name w:val="ListLabel 156"/>
+    <w:qFormat/>
+    <w:rPr>
+      <w:rFonts w:eastAsia="Times New Roman" w:cs="Times New Roman"/>
+      <w:b w:val="0"/>
+      <w:bCs w:val="0"/>
+      <w:i w:val="0"/>
+      <w:iCs w:val="0"/>
+      <w:position w:val="0"/>
+      <w:sz w:val="20"/>
+      <w:highlight w:val="white"/>
+      <w:vertAlign w:val="baseline"/>
+    </w:rPr>
+  </w:style>
+  <w:style w:type="character" w:customStyle="1" w:styleId="ListLabel157">
+    <w:name w:val="ListLabel 157"/>
+    <w:qFormat/>
+    <w:rPr>
+      <w:rFonts w:eastAsia="Times New Roman" w:cs="Times New Roman"/>
+      <w:b w:val="0"/>
+      <w:bCs w:val="0"/>
+      <w:i/>
+      <w:iCs/>
+      <w:position w:val="0"/>
+      <w:sz w:val="20"/>
+      <w:highlight w:val="white"/>
+      <w:vertAlign w:val="baseline"/>
+    </w:rPr>
+  </w:style>
+  <w:style w:type="character" w:customStyle="1" w:styleId="ListLabel158">
+    <w:name w:val="ListLabel 158"/>
+    <w:qFormat/>
+    <w:rPr>
+      <w:rFonts w:cs="OpenSymbol"/>
+    </w:rPr>
+  </w:style>
+  <w:style w:type="character" w:customStyle="1" w:styleId="ListLabel159">
+    <w:name w:val="ListLabel 159"/>
+    <w:qFormat/>
+    <w:rPr>
+      <w:rFonts w:cs="OpenSymbol"/>
+    </w:rPr>
+  </w:style>
+  <w:style w:type="character" w:customStyle="1" w:styleId="ListLabel160">
+    <w:name w:val="ListLabel 160"/>
+    <w:qFormat/>
+    <w:rPr>
+      <w:rFonts w:cs="OpenSymbol"/>
+    </w:rPr>
+  </w:style>
+  <w:style w:type="character" w:customStyle="1" w:styleId="ListLabel161">
+    <w:name w:val="ListLabel 161"/>
+    <w:qFormat/>
+    <w:rPr>
+      <w:rFonts w:cs="OpenSymbol"/>
+    </w:rPr>
+  </w:style>
+  <w:style w:type="character" w:customStyle="1" w:styleId="ListLabel162">
+    <w:name w:val="ListLabel 162"/>
+    <w:qFormat/>
+    <w:rPr>
+      <w:rFonts w:cs="OpenSymbol"/>
+    </w:rPr>
+  </w:style>
+  <w:style w:type="character" w:customStyle="1" w:styleId="ListLabel163">
+    <w:name w:val="ListLabel 163"/>
+    <w:qFormat/>
+    <w:rPr>
+      <w:rFonts w:cs="OpenSymbol"/>
+    </w:rPr>
+  </w:style>
+  <w:style w:type="character" w:customStyle="1" w:styleId="ListLabel164">
+    <w:name w:val="ListLabel 164"/>
+    <w:qFormat/>
+    <w:rPr>
+      <w:rFonts w:cs="OpenSymbol"/>
+    </w:rPr>
+  </w:style>
+  <w:style w:type="character" w:customStyle="1" w:styleId="ListLabel165">
+    <w:name w:val="ListLabel 165"/>
+    <w:qFormat/>
+    <w:rPr>
+      <w:rFonts w:cs="OpenSymbol"/>
+    </w:rPr>
+  </w:style>
+  <w:style w:type="character" w:customStyle="1" w:styleId="ListLabel166">
+    <w:name w:val="ListLabel 166"/>
+    <w:qFormat/>
+    <w:rPr>
+      <w:rFonts w:cs="OpenSymbol"/>
+    </w:rPr>
+  </w:style>
+  <w:style w:type="character" w:customStyle="1" w:styleId="ListLabel167">
+    <w:name w:val="ListLabel 167"/>
+    <w:qFormat/>
+    <w:rPr>
+      <w:rFonts w:eastAsia="Times New Roman" w:cs="Times New Roman"/>
+      <w:b w:val="0"/>
+      <w:i w:val="0"/>
+      <w:iCs w:val="0"/>
+      <w:caps w:val="0"/>
+      <w:smallCaps w:val="0"/>
+      <w:color w:val="222222"/>
+      <w:spacing w:val="0"/>
+      <w:position w:val="0"/>
+      <w:sz w:val="20"/>
+      <w:szCs w:val="20"/>
+      <w:highlight w:val="white"/>
+      <w:vertAlign w:val="baseline"/>
+    </w:rPr>
+  </w:style>
+  <w:style w:type="character" w:customStyle="1" w:styleId="ListLabel168">
+    <w:name w:val="ListLabel 168"/>
+    <w:qFormat/>
+    <w:rPr>
+      <w:rFonts w:eastAsia="Times New Roman" w:cs="Times New Roman"/>
+      <w:b w:val="0"/>
+      <w:bCs w:val="0"/>
+      <w:i w:val="0"/>
+      <w:iCs w:val="0"/>
+      <w:position w:val="0"/>
+      <w:sz w:val="20"/>
+      <w:highlight w:val="white"/>
+      <w:vertAlign w:val="baseline"/>
+    </w:rPr>
+  </w:style>
+  <w:style w:type="character" w:customStyle="1" w:styleId="ListLabel169">
+    <w:name w:val="ListLabel 169"/>
+    <w:qFormat/>
+    <w:rPr>
+      <w:rFonts w:eastAsia="Times New Roman" w:cs="Times New Roman"/>
+      <w:b w:val="0"/>
+      <w:bCs w:val="0"/>
+      <w:i/>
+      <w:iCs/>
+      <w:position w:val="0"/>
+      <w:sz w:val="20"/>
+      <w:highlight w:val="white"/>
+      <w:vertAlign w:val="baseline"/>
+    </w:rPr>
+  </w:style>
+  <w:style w:type="paragraph" w:customStyle="1" w:styleId="Heading">
+    <w:name w:val="Heading"/>
+    <w:basedOn w:val="Normal"/>
+    <w:next w:val="BodyText"/>
+    <w:qFormat/>
+    <w:pPr>
+      <w:keepNext/>
+      <w:spacing w:before="240" w:after="120"/>
+    </w:pPr>
+    <w:rPr>
+      <w:rFonts w:ascii="Liberation Sans" w:eastAsia="AR PL SungtiL GB" w:hAnsi="Liberation Sans" w:cs="Lohit Devanagari"/>
+      <w:sz w:val="28"/>
+      <w:szCs w:val="28"/>
+    </w:rPr>
+  </w:style>
+  <w:style w:type="paragraph" w:styleId="BodyText">
+    <w:name w:val="Body Text"/>
+    <w:basedOn w:val="Normal"/>
+    <w:pPr>
+      <w:spacing w:after="140" w:line="276" w:lineRule="auto"/>
+    </w:pPr>
+  </w:style>
+  <w:style w:type="paragraph" w:styleId="List">
+    <w:name w:val="List"/>
+    <w:basedOn w:val="BodyText"/>
+    <w:rPr>
+      <w:rFonts w:cs="Lohit Devanagari"/>
+    </w:rPr>
+  </w:style>
+  <w:style w:type="paragraph" w:styleId="Caption">
+    <w:name w:val="caption"/>
+    <w:basedOn w:val="Normal"/>
+    <w:next w:val="Normal"/>
+    <w:qFormat/>
+    <w:rPr>
+      <w:caps/>
+      <w:spacing w:val="10"/>
+      <w:sz w:val="18"/>
+      <w:szCs w:val="18"/>
+    </w:rPr>
+  </w:style>
+  <w:style w:type="paragraph" w:customStyle="1" w:styleId="Index">
+    <w:name w:val="Index"/>
+    <w:basedOn w:val="Normal"/>
+    <w:qFormat/>
+    <w:pPr>
+      <w:suppressLineNumbers/>
+    </w:pPr>
+    <w:rPr>
+      <w:rFonts w:cs="Lohit Devanagari"/>
+    </w:rPr>
+  </w:style>
+  <w:style w:type="paragraph" w:styleId="Title">
+    <w:name w:val="Title"/>
+    <w:basedOn w:val="Normal"/>
+    <w:next w:val="Normal"/>
+    <w:qFormat/>
+    <w:pPr>
+      <w:pBdr>
+        <w:bottom w:val="single" w:sz="4" w:space="1" w:color="000000"/>
+      </w:pBdr>
+      <w:contextualSpacing/>
+    </w:pPr>
+    <w:rPr>
+      <w:spacing w:val="5"/>
+      <w:sz w:val="52"/>
+      <w:szCs w:val="52"/>
+    </w:rPr>
+  </w:style>
+  <w:style w:type="paragraph" w:styleId="Subtitle">
+    <w:name w:val="Subtitle"/>
+    <w:basedOn w:val="Normal"/>
+    <w:next w:val="Normal"/>
+    <w:qFormat/>
+    <w:pPr>
+      <w:spacing w:after="600"/>
+    </w:pPr>
+    <w:rPr>
+      <w:i/>
+      <w:iCs/>
+      <w:spacing w:val="13"/>
+      <w:sz w:val="24"/>
+      <w:szCs w:val="24"/>
+    </w:rPr>
+  </w:style>
+  <w:style w:type="paragraph" w:styleId="NoSpacing">
+    <w:name w:val="No Spacing"/>
+    <w:basedOn w:val="Normal"/>
+    <w:qFormat/>
+  </w:style>
+  <w:style w:type="paragraph" w:styleId="ListParagraph">
+    <w:name w:val="List Paragraph"/>
+    <w:basedOn w:val="Normal"/>
+    <w:qFormat/>
+    <w:pPr>
+      <w:ind w:left="720"/>
+      <w:contextualSpacing/>
+    </w:pPr>
+  </w:style>
+  <w:style w:type="paragraph" w:styleId="Quote">
+    <w:name w:val="Quote"/>
+    <w:basedOn w:val="Normal"/>
+    <w:next w:val="Normal"/>
+    <w:qFormat/>
+    <w:pPr>
+      <w:spacing w:before="200"/>
+      <w:ind w:left="360" w:right="360"/>
+    </w:pPr>
+    <w:rPr>
+      <w:i/>
+      <w:iCs/>
+    </w:rPr>
+  </w:style>
+  <w:style w:type="paragraph" w:styleId="IntenseQuote">
+    <w:name w:val="Intense Quote"/>
+    <w:basedOn w:val="Normal"/>
+    <w:next w:val="Normal"/>
+    <w:qFormat/>
+    <w:pPr>
+      <w:pBdr>
+        <w:bottom w:val="single" w:sz="4" w:space="1" w:color="000000"/>
+      </w:pBdr>
+      <w:spacing w:before="200" w:after="280"/>
+      <w:ind w:left="1008" w:right="1152"/>
+    </w:pPr>
+    <w:rPr>
+      <w:b/>
+      <w:bCs/>
+      <w:i/>
+      <w:iCs/>
+    </w:rPr>
+  </w:style>
+  <w:style w:type="paragraph" w:styleId="TOCHeading">
+    <w:name w:val="TOC Heading"/>
+    <w:basedOn w:val="Heading1"/>
+    <w:next w:val="Normal"/>
+    <w:qFormat/>
+    <w:rPr>
+      <w:lang w:bidi="en-US"/>
+    </w:rPr>
+  </w:style>
+  <w:style w:type="paragraph" w:styleId="BalloonText">
+    <w:name w:val="Balloon Text"/>
+    <w:basedOn w:val="Normal"/>
+    <w:qFormat/>
+    <w:rPr>
+      <w:rFonts w:ascii="Tahoma" w:hAnsi="Tahoma" w:cs="Tahoma"/>
+      <w:sz w:val="16"/>
+      <w:szCs w:val="16"/>
+    </w:rPr>
+  </w:style>
+  <w:style w:type="paragraph" w:customStyle="1" w:styleId="TableContents">
+    <w:name w:val="Table Contents"/>
+    <w:basedOn w:val="Normal"/>
+    <w:qFormat/>
+    <w:pPr>
+      <w:suppressLineNumbers/>
+    </w:pPr>
+  </w:style>
+  <w:style w:type="paragraph" w:customStyle="1" w:styleId="Slika">
+    <w:name w:val="Slika"/>
+    <w:basedOn w:val="Caption"/>
+    <w:qFormat/>
+  </w:style>
+  <w:style w:type="paragraph" w:styleId="Header">
+    <w:name w:val="header"/>
+    <w:basedOn w:val="Normal"/>
+    <w:pPr>
+      <w:suppressLineNumbers/>
+      <w:tabs>
+        <w:tab w:val="center" w:pos="4819"/>
+        <w:tab w:val="right" w:pos="9638"/>
+      </w:tabs>
+    </w:pPr>
+  </w:style>
+  <w:style w:type="paragraph" w:customStyle="1" w:styleId="FooterLeft">
+    <w:name w:val="Footer Left"/>
+    <w:basedOn w:val="Normal"/>
+    <w:qFormat/>
+    <w:pPr>
+      <w:suppressLineNumbers/>
+      <w:tabs>
+        <w:tab w:val="center" w:pos="4819"/>
+        <w:tab w:val="right" w:pos="9638"/>
+      </w:tabs>
+    </w:pPr>
+  </w:style>
+  <w:style w:type="paragraph" w:styleId="EndnoteText">
+    <w:name w:val="endnote text"/>
+    <w:basedOn w:val="Normal"/>
+    <w:pPr>
+      <w:suppressLineNumbers/>
+      <w:ind w:left="339" w:hanging="339"/>
+    </w:pPr>
+    <w:rPr>
+      <w:szCs w:val="20"/>
+    </w:rPr>
+  </w:style>
+  <w:style w:type="paragraph" w:customStyle="1" w:styleId="Naslov">
+    <w:name w:val="Naslov"/>
+    <w:basedOn w:val="Footer"/>
+    <w:qFormat/>
+    <w:pPr>
+      <w:spacing w:before="173"/>
+    </w:pPr>
+    <w:rPr>
+      <w:b/>
+    </w:rPr>
+  </w:style>
+  <w:style w:type="paragraph" w:styleId="Footer">
+    <w:name w:val="footer"/>
+    <w:basedOn w:val="Normal"/>
+    <w:pPr>
+      <w:suppressLineNumbers/>
+      <w:tabs>
+        <w:tab w:val="center" w:pos="4819"/>
+        <w:tab w:val="right" w:pos="9638"/>
+      </w:tabs>
+    </w:pPr>
+  </w:style>
+  <w:style w:type="paragraph" w:customStyle="1" w:styleId="Tekst">
+    <w:name w:val="Tekst"/>
+    <w:basedOn w:val="Naslov"/>
+    <w:qFormat/>
+    <w:pPr>
+      <w:spacing w:before="86"/>
+    </w:pPr>
+    <w:rPr>
+      <w:b w:val="0"/>
+    </w:rPr>
+  </w:style>
+  <w:style w:type="paragraph" w:customStyle="1" w:styleId="FrameContents">
+    <w:name w:val="Frame Contents"/>
+    <w:basedOn w:val="Normal"/>
+    <w:qFormat/>
+  </w:style>
+  <w:style w:type="paragraph" w:customStyle="1" w:styleId="Illustration">
+    <w:name w:val="Illustration"/>
+    <w:basedOn w:val="Caption"/>
+    <w:qFormat/>
+  </w:style>
+  <w:style w:type="paragraph" w:customStyle="1" w:styleId="TableHeading">
+    <w:name w:val="Table Heading"/>
+    <w:basedOn w:val="TableContents"/>
+    <w:qFormat/>
+    <w:pPr>
+      <w:jc w:val="center"/>
+    </w:pPr>
+    <w:rPr>
+      <w:b/>
+      <w:bCs/>
+    </w:rPr>
+  </w:style>
+  <w:style w:type="character" w:styleId="Hyperlink">
+    <w:name w:val="Hyperlink"/>
+    <w:basedOn w:val="DefaultParagraphFont"/>
+    <w:uiPriority w:val="99"/>
+    <w:unhideWhenUsed/>
+    <w:rsid w:val="005C2574"/>
+    <w:rPr>
+      <w:color w:val="0000FF" w:themeColor="hyperlink"/>
+      <w:u w:val="single"/>
+    </w:rPr>
+  </w:style>
+  <w:style w:type="table" w:styleId="TableGrid">
+    <w:name w:val="Table Grid"/>
+    <w:basedOn w:val="TableNormal"/>
+    <w:uiPriority w:val="59"/>
+    <w:rsid w:val="005C2574"/>
+    <w:tblPr>
+      <w:tblInd w:w="0" w:type="dxa"/>
+      <w:tblBorders>
+        <w:top w:val="single" w:sz="4" w:space="0" w:color="auto"/>
+        <w:left w:val="single" w:sz="4" w:space="0" w:color="auto"/>
+        <w:bottom w:val="single" w:sz="4" w:space="0" w:color="auto"/>
+        <w:right w:val="single" w:sz="4" w:space="0" w:color="auto"/>
+        <w:insideH w:val="single" w:sz="4" w:space="0" w:color="auto"/>
+        <w:insideV w:val="single" w:sz="4" w:space="0" w:color="auto"/>
+      </w:tblBorders>
+      <w:tblCellMar>
+        <w:top w:w="0" w:type="dxa"/>
+        <w:left w:w="108" w:type="dxa"/>
+        <w:bottom w:w="0" w:type="dxa"/>
+        <w:right w:w="108" w:type="dxa"/>
+      </w:tblCellMar>
+    </w:tblPr>
   </w:style>
 </w:styles>
 </file>

</xml_diff>